<commit_message>
Implement the InfixFormula_Generator class and apply bug fixes and GUI Refinement
</commit_message>
<xml_diff>
--- a/Documents/LPP Design Report.docx
+++ b/Documents/LPP Design Report.docx
@@ -765,85 +765,238 @@
     <w:p>
       <w:pPr>
         <w:pStyle w:val="Heading1"/>
-      </w:pPr>
-      <w:r>
+        <w:rPr>
+          <w:sz w:val="36"/>
+          <w:szCs w:val="36"/>
+        </w:rPr>
+      </w:pPr>
+      <w:r>
+        <w:rPr>
+          <w:sz w:val="36"/>
+          <w:szCs w:val="36"/>
+        </w:rPr>
         <w:lastRenderedPageBreak/>
         <w:t>Introduction</w:t>
       </w:r>
     </w:p>
     <w:p>
-      <w:r>
-        <w:t xml:space="preserve">In this document </w:t>
-      </w:r>
-      <w:r>
-        <w:t xml:space="preserve">I will try to elaborate my design decisions that I have taken in the process of </w:t>
-      </w:r>
-      <w:r>
+      <w:pPr>
+        <w:rPr>
+          <w:sz w:val="24"/>
+          <w:szCs w:val="24"/>
+        </w:rPr>
+      </w:pPr>
+      <w:r>
+        <w:rPr>
+          <w:sz w:val="24"/>
+          <w:szCs w:val="24"/>
+        </w:rPr>
+        <w:t xml:space="preserve">In this document I will try to elaborate my design decisions that I have taken in the process of </w:t>
+      </w:r>
+      <w:r>
+        <w:rPr>
+          <w:sz w:val="24"/>
+          <w:szCs w:val="24"/>
+        </w:rPr>
         <w:t>designing, implementing and testing the</w:t>
       </w:r>
       <w:r>
+        <w:rPr>
+          <w:sz w:val="24"/>
+          <w:szCs w:val="24"/>
+        </w:rPr>
         <w:t xml:space="preserve"> LPP application</w:t>
       </w:r>
       <w:r>
+        <w:rPr>
+          <w:sz w:val="24"/>
+          <w:szCs w:val="24"/>
+        </w:rPr>
         <w:t>.</w:t>
       </w:r>
     </w:p>
     <w:p>
       <w:pPr>
         <w:pStyle w:val="Heading1"/>
-      </w:pPr>
-      <w:r>
-        <w:t>Assignment 1:</w:t>
-      </w:r>
-      <w:r>
-        <w:t xml:space="preserve"> Parse + Tree</w:t>
-      </w:r>
-    </w:p>
-    <w:p>
-      <w:pPr>
-        <w:rPr>
-          <w:lang w:val="en-GB"/>
-        </w:rPr>
-      </w:pPr>
-    </w:p>
-    <w:p>
-      <w:pPr>
+        <w:rPr>
+          <w:sz w:val="36"/>
+          <w:szCs w:val="36"/>
+        </w:rPr>
+      </w:pPr>
+      <w:r>
+        <w:rPr>
+          <w:sz w:val="36"/>
+          <w:szCs w:val="36"/>
+        </w:rPr>
+        <w:t>Assignment 1: Parse + Tree</w:t>
+      </w:r>
+    </w:p>
+    <w:p>
+      <w:pPr>
+        <w:pStyle w:val="ListParagraph"/>
+        <w:ind w:left="360"/>
         <w:rPr>
           <w:b/>
           <w:bCs/>
-          <w:lang w:val="en-GB"/>
-        </w:rPr>
-      </w:pPr>
-      <w:r>
+          <w:sz w:val="28"/>
+          <w:szCs w:val="28"/>
+          <w:lang w:val="en-GB"/>
+        </w:rPr>
+      </w:pPr>
+    </w:p>
+    <w:p>
+      <w:pPr>
+        <w:pStyle w:val="ListParagraph"/>
+        <w:numPr>
+          <w:ilvl w:val="0"/>
+          <w:numId w:val="7"/>
+        </w:numPr>
         <w:rPr>
           <w:b/>
           <w:bCs/>
+          <w:sz w:val="28"/>
+          <w:szCs w:val="28"/>
+          <w:lang w:val="en-GB"/>
+        </w:rPr>
+      </w:pPr>
+      <w:r>
+        <w:rPr>
+          <w:b/>
+          <w:bCs/>
+          <w:sz w:val="28"/>
+          <w:szCs w:val="28"/>
           <w:lang w:val="en-GB"/>
         </w:rPr>
         <w:t>Parsing Module</w:t>
       </w:r>
     </w:p>
     <w:p>
-      <w:r>
+      <w:pPr>
+        <w:jc w:val="both"/>
+        <w:rPr>
+          <w:sz w:val="28"/>
+          <w:szCs w:val="28"/>
+        </w:rPr>
+      </w:pPr>
+      <w:r>
+        <w:rPr>
+          <w:sz w:val="28"/>
+          <w:szCs w:val="28"/>
+        </w:rPr>
         <w:t>For designing parsing module, initially I was thinking either I need to use common class, singleton class or a simple static class with some public static method.</w:t>
       </w:r>
     </w:p>
     <w:p>
+      <w:pPr>
+        <w:jc w:val="both"/>
+        <w:rPr>
+          <w:sz w:val="28"/>
+          <w:szCs w:val="28"/>
+        </w:rPr>
+      </w:pPr>
+      <w:r>
+        <w:rPr>
+          <w:sz w:val="28"/>
+          <w:szCs w:val="28"/>
+        </w:rPr>
+        <w:t xml:space="preserve">First of all, </w:t>
+      </w:r>
+      <w:r>
+        <w:rPr>
+          <w:sz w:val="28"/>
+          <w:szCs w:val="28"/>
+        </w:rPr>
+        <w:t xml:space="preserve">I did not use common class because </w:t>
+      </w:r>
+      <w:r>
+        <w:rPr>
+          <w:sz w:val="28"/>
+          <w:szCs w:val="28"/>
+        </w:rPr>
+        <w:t>I did not find any p</w:t>
+      </w:r>
+      <w:r>
+        <w:rPr>
+          <w:sz w:val="28"/>
+          <w:szCs w:val="28"/>
+        </w:rPr>
+        <w:t xml:space="preserve">oint of having multiple objects of Parsing Module </w:t>
+      </w:r>
+      <w:r>
+        <w:rPr>
+          <w:sz w:val="28"/>
+          <w:szCs w:val="28"/>
+        </w:rPr>
+        <w:t>especially since none of</w:t>
+      </w:r>
+      <w:r>
+        <w:rPr>
+          <w:sz w:val="28"/>
+          <w:szCs w:val="28"/>
+        </w:rPr>
+        <w:t xml:space="preserve"> the </w:t>
+      </w:r>
+      <w:r>
+        <w:rPr>
+          <w:sz w:val="28"/>
+          <w:szCs w:val="28"/>
+        </w:rPr>
+        <w:t xml:space="preserve">potential </w:t>
+      </w:r>
+      <w:r>
+        <w:rPr>
+          <w:sz w:val="28"/>
+          <w:szCs w:val="28"/>
+        </w:rPr>
+        <w:t xml:space="preserve">objects does </w:t>
+      </w:r>
+      <w:r>
+        <w:rPr>
+          <w:sz w:val="28"/>
+          <w:szCs w:val="28"/>
+        </w:rPr>
+        <w:t>do</w:t>
+      </w:r>
+      <w:r>
+        <w:rPr>
+          <w:sz w:val="28"/>
+          <w:szCs w:val="28"/>
+        </w:rPr>
+        <w:t xml:space="preserve"> have their </w:t>
+      </w:r>
+      <w:r>
+        <w:rPr>
+          <w:sz w:val="28"/>
+          <w:szCs w:val="28"/>
+        </w:rPr>
+        <w:t>own set of properties which should be distinguished from other objects of that class.</w:t>
+      </w:r>
+    </w:p>
+    <w:p>
+      <w:pPr>
+        <w:jc w:val="both"/>
+        <w:rPr>
+          <w:sz w:val="28"/>
+          <w:szCs w:val="28"/>
+        </w:rPr>
+      </w:pPr>
       <w:r>
         <w:rPr>
           <w:noProof/>
+          <w:sz w:val="28"/>
+          <w:szCs w:val="28"/>
         </w:rPr>
         <w:drawing>
-          <wp:anchor distT="0" distB="0" distL="114300" distR="114300" simplePos="0" relativeHeight="251662336" behindDoc="0" locked="0" layoutInCell="1" allowOverlap="1" wp14:anchorId="27E3FDA3" wp14:editId="77FB63F1">
+          <wp:anchor distT="0" distB="0" distL="114300" distR="114300" simplePos="0" relativeHeight="251662336" behindDoc="0" locked="0" layoutInCell="1" allowOverlap="1" wp14:anchorId="27E3FDA3" wp14:editId="47ED6BBF">
             <wp:simplePos x="0" y="0"/>
             <wp:positionH relativeFrom="column">
-              <wp:posOffset>3935400</wp:posOffset>
+              <wp:posOffset>4177665</wp:posOffset>
             </wp:positionH>
             <wp:positionV relativeFrom="paragraph">
-              <wp:posOffset>48743</wp:posOffset>
+              <wp:posOffset>0</wp:posOffset>
             </wp:positionV>
-            <wp:extent cx="2313305" cy="4059555"/>
-            <wp:effectExtent l="0" t="0" r="0" b="0"/>
+            <wp:extent cx="2162810" cy="4305300"/>
+            <wp:effectExtent l="0" t="0" r="8890" b="0"/>
             <wp:wrapSquare wrapText="bothSides"/>
             <wp:docPr id="1" name="Picture 1"/>
             <wp:cNvGraphicFramePr>
@@ -871,7 +1024,7 @@
                   <pic:spPr>
                     <a:xfrm>
                       <a:off x="0" y="0"/>
-                      <a:ext cx="2313305" cy="4059555"/>
+                      <a:ext cx="2162810" cy="4305300"/>
                     </a:xfrm>
                     <a:prstGeom prst="rect">
                       <a:avLst/>
@@ -890,103 +1043,183 @@
         </w:drawing>
       </w:r>
       <w:r>
-        <w:t xml:space="preserve">First of all, </w:t>
-      </w:r>
-      <w:r>
-        <w:t xml:space="preserve">I did not use common class because </w:t>
-      </w:r>
-      <w:r>
-        <w:t>I did not find any p</w:t>
-      </w:r>
-      <w:r>
-        <w:t xml:space="preserve">oint of having multiple objects of Parsing Module </w:t>
-      </w:r>
-      <w:r>
-        <w:t>especially since none of</w:t>
-      </w:r>
-      <w:r>
-        <w:t xml:space="preserve"> the </w:t>
-      </w:r>
-      <w:r>
-        <w:t xml:space="preserve">potential </w:t>
-      </w:r>
-      <w:r>
-        <w:t xml:space="preserve">objects does </w:t>
-      </w:r>
-      <w:r>
-        <w:t>do</w:t>
-      </w:r>
-      <w:r>
-        <w:t xml:space="preserve"> have their </w:t>
-      </w:r>
-      <w:r>
-        <w:t>own set of properties which should be distinguished from other objects of that class.</w:t>
-      </w:r>
-    </w:p>
-    <w:p>
-      <w:r>
+        <w:rPr>
+          <w:sz w:val="28"/>
+          <w:szCs w:val="28"/>
+        </w:rPr>
         <w:t xml:space="preserve">And between choosing singleton pattern and static </w:t>
       </w:r>
       <w:r>
+        <w:rPr>
+          <w:sz w:val="28"/>
+          <w:szCs w:val="28"/>
+        </w:rPr>
         <w:t>common class</w:t>
       </w:r>
       <w:r>
+        <w:rPr>
+          <w:sz w:val="28"/>
+          <w:szCs w:val="28"/>
+        </w:rPr>
         <w:t>, since singleton pattern usually comes with the concept of immutability and the fact that one universal object needs to be used within different classes</w:t>
       </w:r>
       <w:r>
+        <w:rPr>
+          <w:sz w:val="28"/>
+          <w:szCs w:val="28"/>
+        </w:rPr>
         <w:t>. As</w:t>
       </w:r>
       <w:r>
+        <w:rPr>
+          <w:sz w:val="28"/>
+          <w:szCs w:val="28"/>
+        </w:rPr>
         <w:t xml:space="preserve"> we do not </w:t>
       </w:r>
       <w:r>
+        <w:rPr>
+          <w:sz w:val="28"/>
+          <w:szCs w:val="28"/>
+        </w:rPr>
         <w:t xml:space="preserve">have </w:t>
       </w:r>
       <w:r>
+        <w:rPr>
+          <w:sz w:val="28"/>
+          <w:szCs w:val="28"/>
+        </w:rPr>
         <w:t>none</w:t>
       </w:r>
       <w:r>
+        <w:rPr>
+          <w:sz w:val="28"/>
+          <w:szCs w:val="28"/>
+        </w:rPr>
         <w:t xml:space="preserve"> of</w:t>
       </w:r>
       <w:r>
+        <w:rPr>
+          <w:sz w:val="28"/>
+          <w:szCs w:val="28"/>
+        </w:rPr>
         <w:t xml:space="preserve"> these situations </w:t>
       </w:r>
       <w:r>
+        <w:rPr>
+          <w:sz w:val="28"/>
+          <w:szCs w:val="28"/>
+        </w:rPr>
         <w:t>there is no need application for singleton pattern.</w:t>
       </w:r>
     </w:p>
     <w:p>
-      <w:r>
+      <w:pPr>
+        <w:jc w:val="both"/>
+        <w:rPr>
+          <w:sz w:val="28"/>
+          <w:szCs w:val="28"/>
+        </w:rPr>
+      </w:pPr>
+      <w:r>
+        <w:rPr>
+          <w:sz w:val="28"/>
+          <w:szCs w:val="28"/>
+        </w:rPr>
         <w:t xml:space="preserve">Lastly since one or two methods of parsing module </w:t>
       </w:r>
       <w:r>
-        <w:t xml:space="preserve">is needed to being exposed to other classes, </w:t>
-      </w:r>
-      <w:r>
+        <w:rPr>
+          <w:sz w:val="28"/>
+          <w:szCs w:val="28"/>
+        </w:rPr>
+        <w:t xml:space="preserve">is needed to </w:t>
+      </w:r>
+      <w:proofErr w:type="gramStart"/>
+      <w:r>
+        <w:rPr>
+          <w:sz w:val="28"/>
+          <w:szCs w:val="28"/>
+        </w:rPr>
+        <w:t>being</w:t>
+      </w:r>
+      <w:proofErr w:type="gramEnd"/>
+      <w:r>
+        <w:rPr>
+          <w:sz w:val="28"/>
+          <w:szCs w:val="28"/>
+        </w:rPr>
+        <w:t xml:space="preserve"> exposed to other classes, </w:t>
+      </w:r>
+      <w:r>
+        <w:rPr>
+          <w:sz w:val="28"/>
+          <w:szCs w:val="28"/>
+        </w:rPr>
         <w:t>the last paradigm</w:t>
       </w:r>
       <w:r>
+        <w:rPr>
+          <w:sz w:val="28"/>
+          <w:szCs w:val="28"/>
+        </w:rPr>
         <w:t xml:space="preserve"> of having a static class is being choose.</w:t>
       </w:r>
       <w:r>
+        <w:rPr>
+          <w:sz w:val="28"/>
+          <w:szCs w:val="28"/>
+        </w:rPr>
         <w:t xml:space="preserve"> </w:t>
       </w:r>
     </w:p>
     <w:p>
-      <w:r>
+      <w:pPr>
+        <w:jc w:val="both"/>
+        <w:rPr>
+          <w:sz w:val="28"/>
+          <w:szCs w:val="28"/>
+        </w:rPr>
+      </w:pPr>
+      <w:r>
+        <w:rPr>
+          <w:sz w:val="28"/>
+          <w:szCs w:val="28"/>
+        </w:rPr>
         <w:t xml:space="preserve">Also for the sake of encapsulation and separation of concerns, all the methods of Parsing Module become private except </w:t>
       </w:r>
+      <w:proofErr w:type="spellStart"/>
+      <w:proofErr w:type="gramStart"/>
       <w:r>
         <w:rPr>
           <w:b/>
           <w:bCs/>
+          <w:sz w:val="28"/>
+          <w:szCs w:val="28"/>
         </w:rPr>
         <w:t>ParseInput</w:t>
       </w:r>
-      <w:r>
-        <w:t>() method as the only gate for interacting with module</w:t>
-      </w:r>
-      <w:r>
+      <w:proofErr w:type="spellEnd"/>
+      <w:r>
+        <w:rPr>
+          <w:sz w:val="28"/>
+          <w:szCs w:val="28"/>
+        </w:rPr>
+        <w:t>(</w:t>
+      </w:r>
+      <w:proofErr w:type="gramEnd"/>
+      <w:r>
+        <w:rPr>
+          <w:sz w:val="28"/>
+          <w:szCs w:val="28"/>
+        </w:rPr>
+        <w:t>) method as the only gate for interacting with module</w:t>
+      </w:r>
+      <w:r>
+        <w:rPr>
+          <w:sz w:val="28"/>
+          <w:szCs w:val="28"/>
+        </w:rPr>
         <w:t xml:space="preserve"> where it will do following Operations:</w:t>
       </w:r>
     </w:p>
@@ -997,9 +1230,42 @@
           <w:ilvl w:val="0"/>
           <w:numId w:val="6"/>
         </w:numPr>
-      </w:pPr>
-      <w:r>
-        <w:t>Parse the input from prefix notation to extract all members by calling ParseInputRecursively() Method</w:t>
+        <w:rPr>
+          <w:sz w:val="28"/>
+          <w:szCs w:val="28"/>
+        </w:rPr>
+      </w:pPr>
+      <w:r>
+        <w:rPr>
+          <w:sz w:val="28"/>
+          <w:szCs w:val="28"/>
+        </w:rPr>
+        <w:t xml:space="preserve">Parse the input from prefix notation to extract all members by calling </w:t>
+      </w:r>
+      <w:proofErr w:type="spellStart"/>
+      <w:proofErr w:type="gramStart"/>
+      <w:r>
+        <w:rPr>
+          <w:sz w:val="28"/>
+          <w:szCs w:val="28"/>
+        </w:rPr>
+        <w:t>ParseInputRecursively</w:t>
+      </w:r>
+      <w:proofErr w:type="spellEnd"/>
+      <w:r>
+        <w:rPr>
+          <w:sz w:val="28"/>
+          <w:szCs w:val="28"/>
+        </w:rPr>
+        <w:t>(</w:t>
+      </w:r>
+      <w:proofErr w:type="gramEnd"/>
+      <w:r>
+        <w:rPr>
+          <w:sz w:val="28"/>
+          <w:szCs w:val="28"/>
+        </w:rPr>
+        <w:t>) Method</w:t>
       </w:r>
     </w:p>
     <w:p>
@@ -1009,13 +1275,50 @@
           <w:ilvl w:val="0"/>
           <w:numId w:val="6"/>
         </w:numPr>
-      </w:pPr>
-      <w:r>
+        <w:rPr>
+          <w:sz w:val="28"/>
+          <w:szCs w:val="28"/>
+        </w:rPr>
+      </w:pPr>
+      <w:r>
+        <w:rPr>
+          <w:sz w:val="28"/>
+          <w:szCs w:val="28"/>
+        </w:rPr>
         <w:t>Generate a binary tree out of given formula by interact</w:t>
       </w:r>
       <w:r>
-        <w:t>ing with BinaryTree object bt</w:t>
-      </w:r>
+        <w:rPr>
+          <w:sz w:val="28"/>
+          <w:szCs w:val="28"/>
+        </w:rPr>
+        <w:t xml:space="preserve">ing with </w:t>
+      </w:r>
+      <w:proofErr w:type="spellStart"/>
+      <w:r>
+        <w:rPr>
+          <w:sz w:val="28"/>
+          <w:szCs w:val="28"/>
+        </w:rPr>
+        <w:t>BinaryTree</w:t>
+      </w:r>
+      <w:proofErr w:type="spellEnd"/>
+      <w:r>
+        <w:rPr>
+          <w:sz w:val="28"/>
+          <w:szCs w:val="28"/>
+        </w:rPr>
+        <w:t xml:space="preserve"> object </w:t>
+      </w:r>
+      <w:proofErr w:type="spellStart"/>
+      <w:r>
+        <w:rPr>
+          <w:sz w:val="28"/>
+          <w:szCs w:val="28"/>
+        </w:rPr>
+        <w:t>bt</w:t>
+      </w:r>
+      <w:proofErr w:type="spellEnd"/>
     </w:p>
     <w:p>
       <w:pPr>
@@ -1024,119 +1327,448 @@
           <w:ilvl w:val="0"/>
           <w:numId w:val="6"/>
         </w:numPr>
-      </w:pPr>
-      <w:r>
+        <w:rPr>
+          <w:sz w:val="28"/>
+          <w:szCs w:val="28"/>
+        </w:rPr>
+      </w:pPr>
+      <w:r>
+        <w:rPr>
+          <w:sz w:val="28"/>
+          <w:szCs w:val="28"/>
+        </w:rPr>
         <w:t>Return the root of binary tree to the caller</w:t>
       </w:r>
     </w:p>
     <w:p/>
     <w:p>
       <w:pPr>
+        <w:pStyle w:val="ListParagraph"/>
+        <w:numPr>
+          <w:ilvl w:val="0"/>
+          <w:numId w:val="7"/>
+        </w:numPr>
         <w:rPr>
           <w:b/>
           <w:bCs/>
+          <w:sz w:val="28"/>
+          <w:szCs w:val="28"/>
         </w:rPr>
       </w:pPr>
       <w:r>
         <w:rPr>
           <w:b/>
           <w:bCs/>
-        </w:rPr>
-        <w:t xml:space="preserve">Using Visitor Design Pattern for functionalities  </w:t>
-      </w:r>
-    </w:p>
-    <w:p>
-      <w:r>
+          <w:sz w:val="28"/>
+          <w:szCs w:val="28"/>
+        </w:rPr>
+        <w:lastRenderedPageBreak/>
+        <w:t xml:space="preserve">Using Visitor Design Pattern for </w:t>
+      </w:r>
+      <w:proofErr w:type="gramStart"/>
+      <w:r>
+        <w:rPr>
+          <w:b/>
+          <w:bCs/>
+          <w:sz w:val="28"/>
+          <w:szCs w:val="28"/>
+        </w:rPr>
+        <w:t xml:space="preserve">functionalities  </w:t>
+      </w:r>
+      <w:r>
+        <w:rPr>
+          <w:b/>
+          <w:bCs/>
+          <w:sz w:val="28"/>
+          <w:szCs w:val="28"/>
+        </w:rPr>
+        <w:t>|</w:t>
+      </w:r>
+      <w:proofErr w:type="gramEnd"/>
+      <w:r>
+        <w:rPr>
+          <w:b/>
+          <w:bCs/>
+          <w:sz w:val="28"/>
+          <w:szCs w:val="28"/>
+        </w:rPr>
+        <w:t xml:space="preserve"> Infix Generator</w:t>
+      </w:r>
+    </w:p>
+    <w:p>
+      <w:pPr>
+        <w:jc w:val="both"/>
+        <w:rPr>
+          <w:sz w:val="28"/>
+          <w:szCs w:val="28"/>
+        </w:rPr>
+      </w:pPr>
+      <w:r>
+        <w:drawing>
+          <wp:anchor distT="0" distB="0" distL="114300" distR="114300" simplePos="0" relativeHeight="251663360" behindDoc="1" locked="0" layoutInCell="1" allowOverlap="1" wp14:anchorId="5D9CCE97" wp14:editId="5BC1C8BC">
+            <wp:simplePos x="0" y="0"/>
+            <wp:positionH relativeFrom="margin">
+              <wp:posOffset>3889375</wp:posOffset>
+            </wp:positionH>
+            <wp:positionV relativeFrom="paragraph">
+              <wp:posOffset>5080</wp:posOffset>
+            </wp:positionV>
+            <wp:extent cx="2432685" cy="4212590"/>
+            <wp:effectExtent l="0" t="0" r="5715" b="0"/>
+            <wp:wrapTight wrapText="bothSides">
+              <wp:wrapPolygon edited="0">
+                <wp:start x="0" y="0"/>
+                <wp:lineTo x="0" y="21489"/>
+                <wp:lineTo x="21482" y="21489"/>
+                <wp:lineTo x="21482" y="0"/>
+                <wp:lineTo x="0" y="0"/>
+              </wp:wrapPolygon>
+            </wp:wrapTight>
+            <wp:docPr id="2" name="Picture 2"/>
+            <wp:cNvGraphicFramePr>
+              <a:graphicFrameLocks xmlns:a="http://schemas.openxmlformats.org/drawingml/2006/main" noChangeAspect="1"/>
+            </wp:cNvGraphicFramePr>
+            <a:graphic xmlns:a="http://schemas.openxmlformats.org/drawingml/2006/main">
+              <a:graphicData uri="http://schemas.openxmlformats.org/drawingml/2006/picture">
+                <pic:pic xmlns:pic="http://schemas.openxmlformats.org/drawingml/2006/picture">
+                  <pic:nvPicPr>
+                    <pic:cNvPr id="1" name=""/>
+                    <pic:cNvPicPr/>
+                  </pic:nvPicPr>
+                  <pic:blipFill>
+                    <a:blip r:embed="rId12">
+                      <a:extLst>
+                        <a:ext uri="{28A0092B-C50C-407E-A947-70E740481C1C}">
+                          <a14:useLocalDpi xmlns:a14="http://schemas.microsoft.com/office/drawing/2010/main" val="0"/>
+                        </a:ext>
+                      </a:extLst>
+                    </a:blip>
+                    <a:stretch>
+                      <a:fillRect/>
+                    </a:stretch>
+                  </pic:blipFill>
+                  <pic:spPr>
+                    <a:xfrm>
+                      <a:off x="0" y="0"/>
+                      <a:ext cx="2432685" cy="4212590"/>
+                    </a:xfrm>
+                    <a:prstGeom prst="rect">
+                      <a:avLst/>
+                    </a:prstGeom>
+                  </pic:spPr>
+                </pic:pic>
+              </a:graphicData>
+            </a:graphic>
+            <wp14:sizeRelH relativeFrom="margin">
+              <wp14:pctWidth>0</wp14:pctWidth>
+            </wp14:sizeRelH>
+            <wp14:sizeRelV relativeFrom="margin">
+              <wp14:pctHeight>0</wp14:pctHeight>
+            </wp14:sizeRelV>
+          </wp:anchor>
+        </w:drawing>
+      </w:r>
+      <w:r>
+        <w:rPr>
+          <w:sz w:val="28"/>
+          <w:szCs w:val="28"/>
+        </w:rPr>
         <w:t>Based</w:t>
       </w:r>
       <w:r>
+        <w:rPr>
+          <w:sz w:val="28"/>
+          <w:szCs w:val="28"/>
+        </w:rPr>
         <w:t xml:space="preserve"> on the requirement</w:t>
       </w:r>
       <w:r>
+        <w:rPr>
+          <w:sz w:val="28"/>
+          <w:szCs w:val="28"/>
+        </w:rPr>
         <w:t>s</w:t>
       </w:r>
       <w:r>
+        <w:rPr>
+          <w:sz w:val="28"/>
+          <w:szCs w:val="28"/>
+        </w:rPr>
         <w:t xml:space="preserve"> of project where different functionalities </w:t>
       </w:r>
       <w:r>
-        <w:t>needed to be</w:t>
-      </w:r>
-      <w:r>
-        <w:t xml:space="preserve"> added to </w:t>
-      </w:r>
-      <w:r>
-        <w:t xml:space="preserve">software gradually </w:t>
-      </w:r>
-      <w:r>
-        <w:t>which</w:t>
-      </w:r>
-      <w:r>
-        <w:t xml:space="preserve"> most of them perform some operations upon the binary tree of propositions it</w:t>
-      </w:r>
-      <w:r>
-        <w:t xml:space="preserve"> is good to use Visitor Design Pattern</w:t>
-      </w:r>
-      <w:r>
-        <w:t>.</w:t>
-      </w:r>
-    </w:p>
-    <w:p>
-      <w:r>
-        <w:t xml:space="preserve">In this Design pattern </w:t>
-      </w:r>
-      <w:r>
-        <w:t xml:space="preserve">new functionalities can be added without changing the </w:t>
-      </w:r>
-      <w:r>
-        <w:t>implementation</w:t>
-      </w:r>
-      <w:r>
-        <w:t xml:space="preserve"> of pre-existing objects structure </w:t>
-      </w:r>
-      <w:r>
-        <w:t>that were built using Composite Patter</w:t>
-      </w:r>
-      <w:r>
-        <w:t>n and by following this approach the maintainability and extensibility of software design</w:t>
-      </w:r>
-      <w:r>
-        <w:t xml:space="preserve"> next to its flexibility</w:t>
-      </w:r>
-      <w:r>
-        <w:t xml:space="preserve"> would be increased considerably</w:t>
-      </w:r>
-      <w:r>
-        <w:t xml:space="preserve"> in loosely coupled architecture</w:t>
+        <w:rPr>
+          <w:sz w:val="28"/>
+          <w:szCs w:val="28"/>
+        </w:rPr>
+        <w:t>ne</w:t>
       </w:r>
       <w:bookmarkStart w:id="0" w:name="_GoBack"/>
       <w:bookmarkEnd w:id="0"/>
       <w:r>
+        <w:rPr>
+          <w:sz w:val="28"/>
+          <w:szCs w:val="28"/>
+        </w:rPr>
+        <w:t>eded to be</w:t>
+      </w:r>
+      <w:r>
+        <w:rPr>
+          <w:sz w:val="28"/>
+          <w:szCs w:val="28"/>
+        </w:rPr>
+        <w:t xml:space="preserve"> added to </w:t>
+      </w:r>
+      <w:r>
+        <w:rPr>
+          <w:sz w:val="28"/>
+          <w:szCs w:val="28"/>
+        </w:rPr>
+        <w:t xml:space="preserve">software gradually </w:t>
+      </w:r>
+      <w:r>
+        <w:rPr>
+          <w:sz w:val="28"/>
+          <w:szCs w:val="28"/>
+        </w:rPr>
+        <w:t>which</w:t>
+      </w:r>
+      <w:r>
+        <w:rPr>
+          <w:sz w:val="28"/>
+          <w:szCs w:val="28"/>
+        </w:rPr>
+        <w:t xml:space="preserve"> most of them perform some operations upon the binary tree of propositions it</w:t>
+      </w:r>
+      <w:r>
+        <w:rPr>
+          <w:sz w:val="28"/>
+          <w:szCs w:val="28"/>
+        </w:rPr>
+        <w:t xml:space="preserve"> is good to use Visitor Design Pattern</w:t>
+      </w:r>
+      <w:r>
+        <w:rPr>
+          <w:sz w:val="28"/>
+          <w:szCs w:val="28"/>
+        </w:rPr>
+        <w:t>.</w:t>
+      </w:r>
+    </w:p>
+    <w:p>
+      <w:pPr>
+        <w:jc w:val="both"/>
+        <w:rPr>
+          <w:sz w:val="28"/>
+          <w:szCs w:val="28"/>
+        </w:rPr>
+      </w:pPr>
+      <w:r>
+        <w:rPr>
+          <w:sz w:val="28"/>
+          <w:szCs w:val="28"/>
+        </w:rPr>
+        <w:t xml:space="preserve">In this Design pattern </w:t>
+      </w:r>
+      <w:r>
+        <w:rPr>
+          <w:sz w:val="28"/>
+          <w:szCs w:val="28"/>
+        </w:rPr>
+        <w:t xml:space="preserve">new functionalities can be added without changing the </w:t>
+      </w:r>
+      <w:r>
+        <w:rPr>
+          <w:sz w:val="28"/>
+          <w:szCs w:val="28"/>
+        </w:rPr>
+        <w:t>implementation</w:t>
+      </w:r>
+      <w:r>
+        <w:rPr>
+          <w:sz w:val="28"/>
+          <w:szCs w:val="28"/>
+        </w:rPr>
+        <w:t xml:space="preserve"> of pre-existing objects structure </w:t>
+      </w:r>
+      <w:r>
+        <w:rPr>
+          <w:sz w:val="28"/>
+          <w:szCs w:val="28"/>
+        </w:rPr>
+        <w:t>that were built using Composite Patter</w:t>
+      </w:r>
+      <w:r>
+        <w:rPr>
+          <w:sz w:val="28"/>
+          <w:szCs w:val="28"/>
+        </w:rPr>
+        <w:t>n and by following this approach the maintainability and extensibility of software design</w:t>
+      </w:r>
+      <w:r>
+        <w:rPr>
+          <w:sz w:val="28"/>
+          <w:szCs w:val="28"/>
+        </w:rPr>
+        <w:t xml:space="preserve"> next to its flexibility</w:t>
+      </w:r>
+      <w:r>
+        <w:rPr>
+          <w:sz w:val="28"/>
+          <w:szCs w:val="28"/>
+        </w:rPr>
+        <w:t xml:space="preserve"> would be increased considerably</w:t>
+      </w:r>
+      <w:r>
+        <w:rPr>
+          <w:sz w:val="28"/>
+          <w:szCs w:val="28"/>
+        </w:rPr>
+        <w:t xml:space="preserve"> in loosely coupled architecture</w:t>
+      </w:r>
+      <w:r>
+        <w:rPr>
+          <w:sz w:val="28"/>
+          <w:szCs w:val="28"/>
+        </w:rPr>
         <w:t xml:space="preserve">. </w:t>
       </w:r>
     </w:p>
     <w:p>
-      <w:r>
-        <w:lastRenderedPageBreak/>
+      <w:pPr>
+        <w:rPr>
+          <w:sz w:val="28"/>
+          <w:szCs w:val="28"/>
+        </w:rPr>
+      </w:pPr>
+      <w:r>
+        <w:rPr>
+          <w:sz w:val="28"/>
+          <w:szCs w:val="28"/>
+        </w:rPr>
         <w:t xml:space="preserve">By doing this, instead to adding new methods to objects and made alternation to classes in object structure, Objects would </w:t>
       </w:r>
       <w:r>
+        <w:rPr>
+          <w:sz w:val="28"/>
+          <w:szCs w:val="28"/>
+        </w:rPr>
         <w:t xml:space="preserve">be passed to </w:t>
       </w:r>
       <w:r>
+        <w:rPr>
+          <w:sz w:val="28"/>
+          <w:szCs w:val="28"/>
+        </w:rPr>
         <w:t xml:space="preserve">individual </w:t>
       </w:r>
       <w:r>
+        <w:rPr>
+          <w:sz w:val="28"/>
+          <w:szCs w:val="28"/>
+        </w:rPr>
         <w:t>Visitor classes</w:t>
       </w:r>
       <w:r>
-        <w:t xml:space="preserve"> that implemented IVistor </w:t>
-      </w:r>
-      <w:r>
+        <w:rPr>
+          <w:sz w:val="28"/>
+          <w:szCs w:val="28"/>
+        </w:rPr>
+        <w:t xml:space="preserve"> that implemented </w:t>
+      </w:r>
+      <w:proofErr w:type="spellStart"/>
+      <w:r>
+        <w:rPr>
+          <w:sz w:val="28"/>
+          <w:szCs w:val="28"/>
+        </w:rPr>
+        <w:t>IVistor</w:t>
+      </w:r>
+      <w:proofErr w:type="spellEnd"/>
+      <w:r>
+        <w:rPr>
+          <w:sz w:val="28"/>
+          <w:szCs w:val="28"/>
+        </w:rPr>
+        <w:t xml:space="preserve"> </w:t>
+      </w:r>
+      <w:r>
+        <w:rPr>
+          <w:sz w:val="28"/>
+          <w:szCs w:val="28"/>
+        </w:rPr>
         <w:t>to perform desired operations</w:t>
       </w:r>
       <w:r>
+        <w:rPr>
+          <w:sz w:val="28"/>
+          <w:szCs w:val="28"/>
+        </w:rPr>
         <w:t>.</w:t>
       </w:r>
+    </w:p>
+    <w:p>
+      <w:pPr>
+        <w:rPr>
+          <w:sz w:val="28"/>
+          <w:szCs w:val="28"/>
+          <w:lang w:bidi="fa-IR"/>
+        </w:rPr>
+      </w:pPr>
+      <w:r>
+        <w:rPr>
+          <w:sz w:val="28"/>
+          <w:szCs w:val="28"/>
+        </w:rPr>
+        <w:t xml:space="preserve">In </w:t>
+      </w:r>
+      <w:proofErr w:type="spellStart"/>
+      <w:r>
+        <w:rPr>
+          <w:sz w:val="28"/>
+          <w:szCs w:val="28"/>
+        </w:rPr>
+        <w:t>Infix_Generator</w:t>
+      </w:r>
+      <w:proofErr w:type="spellEnd"/>
+      <w:r>
+        <w:rPr>
+          <w:sz w:val="28"/>
+          <w:szCs w:val="28"/>
+        </w:rPr>
+        <w:t xml:space="preserve"> is a concrete Visitor class who implement </w:t>
+      </w:r>
+      <w:proofErr w:type="spellStart"/>
+      <w:r>
+        <w:rPr>
+          <w:sz w:val="28"/>
+          <w:szCs w:val="28"/>
+        </w:rPr>
+        <w:t>IVisitor</w:t>
+      </w:r>
+      <w:proofErr w:type="spellEnd"/>
+      <w:r>
+        <w:rPr>
+          <w:sz w:val="28"/>
+          <w:szCs w:val="28"/>
+        </w:rPr>
+        <w:t xml:space="preserve"> Interface which would be used for generating infix formula of </w:t>
+      </w:r>
+      <w:r>
+        <w:rPr>
+          <w:sz w:val="28"/>
+          <w:szCs w:val="28"/>
+        </w:rPr>
+        <w:t>abstract proposition.</w:t>
+      </w:r>
+    </w:p>
+    <w:p>
+      <w:pPr>
+        <w:rPr>
+          <w:sz w:val="28"/>
+          <w:szCs w:val="28"/>
+        </w:rPr>
+      </w:pPr>
     </w:p>
     <w:p>
       <w:pPr>
@@ -1260,8 +1892,25 @@
           <w:highlight w:val="yellow"/>
           <w:lang w:val="en-GB"/>
         </w:rPr>
-        <w:t xml:space="preserve">All team work (2+ students) must be mentioned; e.i.: In class </w:t>
-      </w:r>
+        <w:t xml:space="preserve">All team work (2+ students) must be mentioned; </w:t>
+      </w:r>
+      <w:proofErr w:type="spellStart"/>
+      <w:r>
+        <w:rPr>
+          <w:highlight w:val="yellow"/>
+          <w:lang w:val="en-GB"/>
+        </w:rPr>
+        <w:t>e.i.</w:t>
+      </w:r>
+      <w:proofErr w:type="spellEnd"/>
+      <w:r>
+        <w:rPr>
+          <w:highlight w:val="yellow"/>
+          <w:lang w:val="en-GB"/>
+        </w:rPr>
+        <w:t xml:space="preserve">: In class </w:t>
+      </w:r>
+      <w:proofErr w:type="spellStart"/>
       <w:r>
         <w:rPr>
           <w:b/>
@@ -1270,6 +1919,7 @@
         </w:rPr>
         <w:t>Tree.cs</w:t>
       </w:r>
+      <w:proofErr w:type="spellEnd"/>
       <w:r>
         <w:rPr>
           <w:highlight w:val="yellow"/>
@@ -1298,7 +1948,27 @@
           <w:highlight w:val="yellow"/>
           <w:lang w:val="en-GB"/>
         </w:rPr>
-        <w:t>X (PCN:xxxxxx)</w:t>
+        <w:t>X (</w:t>
+      </w:r>
+      <w:proofErr w:type="spellStart"/>
+      <w:proofErr w:type="gramStart"/>
+      <w:r>
+        <w:rPr>
+          <w:b/>
+          <w:highlight w:val="yellow"/>
+          <w:lang w:val="en-GB"/>
+        </w:rPr>
+        <w:t>PCN:xxxxxx</w:t>
+      </w:r>
+      <w:proofErr w:type="spellEnd"/>
+      <w:proofErr w:type="gramEnd"/>
+      <w:r>
+        <w:rPr>
+          <w:b/>
+          <w:highlight w:val="yellow"/>
+          <w:lang w:val="en-GB"/>
+        </w:rPr>
+        <w:t>)</w:t>
       </w:r>
       <w:r>
         <w:rPr>
@@ -1336,6 +2006,7 @@
         </w:rPr>
       </w:pPr>
       <w:r>
+        <w:lastRenderedPageBreak/>
         <w:t xml:space="preserve">Assignment </w:t>
       </w:r>
       <w:r>
@@ -1449,8 +2120,25 @@
           <w:highlight w:val="yellow"/>
           <w:lang w:val="en-GB"/>
         </w:rPr>
-        <w:t xml:space="preserve">All team work (2+ students) must be mentioned; e.i.: In class </w:t>
-      </w:r>
+        <w:t xml:space="preserve">All team work (2+ students) must be mentioned; </w:t>
+      </w:r>
+      <w:proofErr w:type="spellStart"/>
+      <w:r>
+        <w:rPr>
+          <w:highlight w:val="yellow"/>
+          <w:lang w:val="en-GB"/>
+        </w:rPr>
+        <w:t>e.i.</w:t>
+      </w:r>
+      <w:proofErr w:type="spellEnd"/>
+      <w:r>
+        <w:rPr>
+          <w:highlight w:val="yellow"/>
+          <w:lang w:val="en-GB"/>
+        </w:rPr>
+        <w:t xml:space="preserve">: In class </w:t>
+      </w:r>
+      <w:proofErr w:type="spellStart"/>
       <w:r>
         <w:rPr>
           <w:b/>
@@ -1459,6 +2147,7 @@
         </w:rPr>
         <w:t>Tree.cs</w:t>
       </w:r>
+      <w:proofErr w:type="spellEnd"/>
       <w:r>
         <w:rPr>
           <w:highlight w:val="yellow"/>
@@ -1487,7 +2176,27 @@
           <w:highlight w:val="yellow"/>
           <w:lang w:val="en-GB"/>
         </w:rPr>
-        <w:t>X (PCN:xxxxxx)</w:t>
+        <w:t>X (</w:t>
+      </w:r>
+      <w:proofErr w:type="spellStart"/>
+      <w:proofErr w:type="gramStart"/>
+      <w:r>
+        <w:rPr>
+          <w:b/>
+          <w:highlight w:val="yellow"/>
+          <w:lang w:val="en-GB"/>
+        </w:rPr>
+        <w:t>PCN:xxxxxx</w:t>
+      </w:r>
+      <w:proofErr w:type="spellEnd"/>
+      <w:proofErr w:type="gramEnd"/>
+      <w:r>
+        <w:rPr>
+          <w:b/>
+          <w:highlight w:val="yellow"/>
+          <w:lang w:val="en-GB"/>
+        </w:rPr>
+        <w:t>)</w:t>
       </w:r>
       <w:r>
         <w:rPr>
@@ -1618,7 +2327,6 @@
           <w:highlight w:val="yellow"/>
           <w:lang w:val="en-GB"/>
         </w:rPr>
-        <w:lastRenderedPageBreak/>
         <w:t>Describe (in existent) additional feature or smart computations that I might miss while assessing your code.</w:t>
       </w:r>
     </w:p>
@@ -1639,8 +2347,25 @@
           <w:highlight w:val="yellow"/>
           <w:lang w:val="en-GB"/>
         </w:rPr>
-        <w:t xml:space="preserve">All team work (2+ students) must be mentioned; e.i.: In class </w:t>
-      </w:r>
+        <w:t xml:space="preserve">All team work (2+ students) must be mentioned; </w:t>
+      </w:r>
+      <w:proofErr w:type="spellStart"/>
+      <w:r>
+        <w:rPr>
+          <w:highlight w:val="yellow"/>
+          <w:lang w:val="en-GB"/>
+        </w:rPr>
+        <w:t>e.i.</w:t>
+      </w:r>
+      <w:proofErr w:type="spellEnd"/>
+      <w:r>
+        <w:rPr>
+          <w:highlight w:val="yellow"/>
+          <w:lang w:val="en-GB"/>
+        </w:rPr>
+        <w:t xml:space="preserve">: In class </w:t>
+      </w:r>
+      <w:proofErr w:type="spellStart"/>
       <w:r>
         <w:rPr>
           <w:b/>
@@ -1649,6 +2374,7 @@
         </w:rPr>
         <w:t>Tree.cs</w:t>
       </w:r>
+      <w:proofErr w:type="spellEnd"/>
       <w:r>
         <w:rPr>
           <w:highlight w:val="yellow"/>
@@ -1677,7 +2403,27 @@
           <w:highlight w:val="yellow"/>
           <w:lang w:val="en-GB"/>
         </w:rPr>
-        <w:t>X (PCN:xxxxxx)</w:t>
+        <w:t>X (</w:t>
+      </w:r>
+      <w:proofErr w:type="spellStart"/>
+      <w:proofErr w:type="gramStart"/>
+      <w:r>
+        <w:rPr>
+          <w:b/>
+          <w:highlight w:val="yellow"/>
+          <w:lang w:val="en-GB"/>
+        </w:rPr>
+        <w:t>PCN:xxxxxx</w:t>
+      </w:r>
+      <w:proofErr w:type="spellEnd"/>
+      <w:proofErr w:type="gramEnd"/>
+      <w:r>
+        <w:rPr>
+          <w:b/>
+          <w:highlight w:val="yellow"/>
+          <w:lang w:val="en-GB"/>
+        </w:rPr>
+        <w:t>)</w:t>
       </w:r>
       <w:r>
         <w:rPr>
@@ -1723,12 +2469,14 @@
       <w:r>
         <w:t xml:space="preserve">: </w:t>
       </w:r>
+      <w:proofErr w:type="spellStart"/>
       <w:r>
         <w:rPr>
           <w:bCs/>
         </w:rPr>
         <w:t>Nandify</w:t>
       </w:r>
+      <w:proofErr w:type="spellEnd"/>
     </w:p>
     <w:p>
       <w:r>
@@ -1828,8 +2576,25 @@
           <w:highlight w:val="yellow"/>
           <w:lang w:val="en-GB"/>
         </w:rPr>
-        <w:t xml:space="preserve">All team work (2+ students) must be mentioned; e.i.: In class </w:t>
-      </w:r>
+        <w:t xml:space="preserve">All team work (2+ students) must be mentioned; </w:t>
+      </w:r>
+      <w:proofErr w:type="spellStart"/>
+      <w:r>
+        <w:rPr>
+          <w:highlight w:val="yellow"/>
+          <w:lang w:val="en-GB"/>
+        </w:rPr>
+        <w:t>e.i.</w:t>
+      </w:r>
+      <w:proofErr w:type="spellEnd"/>
+      <w:r>
+        <w:rPr>
+          <w:highlight w:val="yellow"/>
+          <w:lang w:val="en-GB"/>
+        </w:rPr>
+        <w:t xml:space="preserve">: In class </w:t>
+      </w:r>
+      <w:proofErr w:type="spellStart"/>
       <w:r>
         <w:rPr>
           <w:b/>
@@ -1838,6 +2603,7 @@
         </w:rPr>
         <w:t>Tree.cs</w:t>
       </w:r>
+      <w:proofErr w:type="spellEnd"/>
       <w:r>
         <w:rPr>
           <w:highlight w:val="yellow"/>
@@ -1866,7 +2632,27 @@
           <w:highlight w:val="yellow"/>
           <w:lang w:val="en-GB"/>
         </w:rPr>
-        <w:t>X (PCN:xxxxxx)</w:t>
+        <w:t>X (</w:t>
+      </w:r>
+      <w:proofErr w:type="spellStart"/>
+      <w:proofErr w:type="gramStart"/>
+      <w:r>
+        <w:rPr>
+          <w:b/>
+          <w:highlight w:val="yellow"/>
+          <w:lang w:val="en-GB"/>
+        </w:rPr>
+        <w:t>PCN:xxxxxx</w:t>
+      </w:r>
+      <w:proofErr w:type="spellEnd"/>
+      <w:proofErr w:type="gramEnd"/>
+      <w:r>
+        <w:rPr>
+          <w:b/>
+          <w:highlight w:val="yellow"/>
+          <w:lang w:val="en-GB"/>
+        </w:rPr>
+        <w:t>)</w:t>
       </w:r>
       <w:r>
         <w:rPr>
@@ -1893,6 +2679,7 @@
           <w:highlight w:val="yellow"/>
           <w:lang w:val="en-GB"/>
         </w:rPr>
+        <w:lastRenderedPageBreak/>
         <w:t>IMPORTNAT: Please be sure to mention all lines of code you worked together with another fellow student, otherwise plagiarism might be detected in your code and you will be sent to the examination board.</w:t>
       </w:r>
     </w:p>
@@ -2049,7 +2836,21 @@
         <w:rPr>
           <w:highlight w:val="yellow"/>
         </w:rPr>
-        <w:t>GUI (what does each components do).</w:t>
+        <w:t xml:space="preserve">GUI (what does each </w:t>
+      </w:r>
+      <w:proofErr w:type="gramStart"/>
+      <w:r>
+        <w:rPr>
+          <w:highlight w:val="yellow"/>
+        </w:rPr>
+        <w:t>components</w:t>
+      </w:r>
+      <w:proofErr w:type="gramEnd"/>
+      <w:r>
+        <w:rPr>
+          <w:highlight w:val="yellow"/>
+        </w:rPr>
+        <w:t xml:space="preserve"> do).</w:t>
       </w:r>
     </w:p>
     <w:p>
@@ -2166,7 +2967,6 @@
         <w:pStyle w:val="Heading1"/>
       </w:pPr>
       <w:r>
-        <w:lastRenderedPageBreak/>
         <w:t>Testing</w:t>
       </w:r>
     </w:p>
@@ -2368,9 +3168,9 @@
       </w:pPr>
     </w:p>
     <w:sectPr>
-      <w:headerReference w:type="default" r:id="rId12"/>
-      <w:footerReference w:type="default" r:id="rId13"/>
-      <w:headerReference w:type="first" r:id="rId14"/>
+      <w:headerReference w:type="default" r:id="rId13"/>
+      <w:footerReference w:type="default" r:id="rId14"/>
+      <w:headerReference w:type="first" r:id="rId15"/>
       <w:pgSz w:w="11906" w:h="16838"/>
       <w:pgMar w:top="1417" w:right="1417" w:bottom="1417" w:left="1417" w:header="708" w:footer="708" w:gutter="0"/>
       <w:pgNumType w:start="0"/>
@@ -2768,6 +3568,95 @@
     </w:lvl>
   </w:abstractNum>
   <w:abstractNum w:abstractNumId="2" w15:restartNumberingAfterBreak="0">
+    <w:nsid w:val="24480A40"/>
+    <w:multiLevelType w:val="hybridMultilevel"/>
+    <w:tmpl w:val="00365ADE"/>
+    <w:lvl w:ilvl="0" w:tplc="5C4E8F32">
+      <w:start w:val="1"/>
+      <w:numFmt w:val="decimal"/>
+      <w:lvlText w:val="%1-"/>
+      <w:lvlJc w:val="left"/>
+      <w:pPr>
+        <w:ind w:left="360" w:hanging="360"/>
+      </w:pPr>
+      <w:rPr>
+        <w:rFonts w:hint="default"/>
+      </w:rPr>
+    </w:lvl>
+    <w:lvl w:ilvl="1" w:tplc="04090019" w:tentative="1">
+      <w:start w:val="1"/>
+      <w:numFmt w:val="lowerLetter"/>
+      <w:lvlText w:val="%2."/>
+      <w:lvlJc w:val="left"/>
+      <w:pPr>
+        <w:ind w:left="1080" w:hanging="360"/>
+      </w:pPr>
+    </w:lvl>
+    <w:lvl w:ilvl="2" w:tplc="0409001B" w:tentative="1">
+      <w:start w:val="1"/>
+      <w:numFmt w:val="lowerRoman"/>
+      <w:lvlText w:val="%3."/>
+      <w:lvlJc w:val="right"/>
+      <w:pPr>
+        <w:ind w:left="1800" w:hanging="180"/>
+      </w:pPr>
+    </w:lvl>
+    <w:lvl w:ilvl="3" w:tplc="0409000F" w:tentative="1">
+      <w:start w:val="1"/>
+      <w:numFmt w:val="decimal"/>
+      <w:lvlText w:val="%4."/>
+      <w:lvlJc w:val="left"/>
+      <w:pPr>
+        <w:ind w:left="2520" w:hanging="360"/>
+      </w:pPr>
+    </w:lvl>
+    <w:lvl w:ilvl="4" w:tplc="04090019" w:tentative="1">
+      <w:start w:val="1"/>
+      <w:numFmt w:val="lowerLetter"/>
+      <w:lvlText w:val="%5."/>
+      <w:lvlJc w:val="left"/>
+      <w:pPr>
+        <w:ind w:left="3240" w:hanging="360"/>
+      </w:pPr>
+    </w:lvl>
+    <w:lvl w:ilvl="5" w:tplc="0409001B" w:tentative="1">
+      <w:start w:val="1"/>
+      <w:numFmt w:val="lowerRoman"/>
+      <w:lvlText w:val="%6."/>
+      <w:lvlJc w:val="right"/>
+      <w:pPr>
+        <w:ind w:left="3960" w:hanging="180"/>
+      </w:pPr>
+    </w:lvl>
+    <w:lvl w:ilvl="6" w:tplc="0409000F" w:tentative="1">
+      <w:start w:val="1"/>
+      <w:numFmt w:val="decimal"/>
+      <w:lvlText w:val="%7."/>
+      <w:lvlJc w:val="left"/>
+      <w:pPr>
+        <w:ind w:left="4680" w:hanging="360"/>
+      </w:pPr>
+    </w:lvl>
+    <w:lvl w:ilvl="7" w:tplc="04090019" w:tentative="1">
+      <w:start w:val="1"/>
+      <w:numFmt w:val="lowerLetter"/>
+      <w:lvlText w:val="%8."/>
+      <w:lvlJc w:val="left"/>
+      <w:pPr>
+        <w:ind w:left="5400" w:hanging="360"/>
+      </w:pPr>
+    </w:lvl>
+    <w:lvl w:ilvl="8" w:tplc="0409001B" w:tentative="1">
+      <w:start w:val="1"/>
+      <w:numFmt w:val="lowerRoman"/>
+      <w:lvlText w:val="%9."/>
+      <w:lvlJc w:val="right"/>
+      <w:pPr>
+        <w:ind w:left="6120" w:hanging="180"/>
+      </w:pPr>
+    </w:lvl>
+  </w:abstractNum>
+  <w:abstractNum w:abstractNumId="3" w15:restartNumberingAfterBreak="0">
     <w:nsid w:val="3DA80C2C"/>
     <w:multiLevelType w:val="hybridMultilevel"/>
     <w:tmpl w:val="4FB4FCDC"/>
@@ -2880,7 +3769,7 @@
       </w:rPr>
     </w:lvl>
   </w:abstractNum>
-  <w:abstractNum w:abstractNumId="3" w15:restartNumberingAfterBreak="0">
+  <w:abstractNum w:abstractNumId="4" w15:restartNumberingAfterBreak="0">
     <w:nsid w:val="4C371000"/>
     <w:multiLevelType w:val="hybridMultilevel"/>
     <w:tmpl w:val="215E8E24"/>
@@ -2993,7 +3882,7 @@
       </w:rPr>
     </w:lvl>
   </w:abstractNum>
-  <w:abstractNum w:abstractNumId="4" w15:restartNumberingAfterBreak="0">
+  <w:abstractNum w:abstractNumId="5" w15:restartNumberingAfterBreak="0">
     <w:nsid w:val="6E5760B8"/>
     <w:multiLevelType w:val="hybridMultilevel"/>
     <w:tmpl w:val="84F2AB0C"/>
@@ -3106,7 +3995,7 @@
       </w:rPr>
     </w:lvl>
   </w:abstractNum>
-  <w:abstractNum w:abstractNumId="5" w15:restartNumberingAfterBreak="0">
+  <w:abstractNum w:abstractNumId="6" w15:restartNumberingAfterBreak="0">
     <w:nsid w:val="780B1693"/>
     <w:multiLevelType w:val="hybridMultilevel"/>
     <w:tmpl w:val="948A0E3A"/>
@@ -3220,22 +4109,25 @@
     </w:lvl>
   </w:abstractNum>
   <w:num w:numId="1">
-    <w:abstractNumId w:val="4"/>
+    <w:abstractNumId w:val="5"/>
   </w:num>
   <w:num w:numId="2">
-    <w:abstractNumId w:val="3"/>
+    <w:abstractNumId w:val="4"/>
   </w:num>
   <w:num w:numId="3">
     <w:abstractNumId w:val="0"/>
   </w:num>
   <w:num w:numId="4">
-    <w:abstractNumId w:val="5"/>
+    <w:abstractNumId w:val="6"/>
   </w:num>
   <w:num w:numId="5">
-    <w:abstractNumId w:val="2"/>
+    <w:abstractNumId w:val="3"/>
   </w:num>
   <w:num w:numId="6">
     <w:abstractNumId w:val="1"/>
+  </w:num>
+  <w:num w:numId="7">
+    <w:abstractNumId w:val="2"/>
   </w:num>
 </w:numbering>
 </file>

</xml_diff>

<commit_message>
Implement Quine-McCluskey Algorithm to Minimizae boolean function of TruthTable
</commit_message>
<xml_diff>
--- a/Documents/LPP Design Report.docx
+++ b/Documents/LPP Design Report.docx
@@ -2,6 +2,8 @@
 <file path=word/document.xml><?xml version="1.0" encoding="utf-8"?>
 <w:document xmlns:wpc="http://schemas.microsoft.com/office/word/2010/wordprocessingCanvas" xmlns:cx="http://schemas.microsoft.com/office/drawing/2014/chartex" xmlns:cx1="http://schemas.microsoft.com/office/drawing/2015/9/8/chartex" xmlns:cx2="http://schemas.microsoft.com/office/drawing/2015/10/21/chartex" xmlns:cx3="http://schemas.microsoft.com/office/drawing/2016/5/9/chartex" xmlns:cx4="http://schemas.microsoft.com/office/drawing/2016/5/10/chartex" xmlns:cx5="http://schemas.microsoft.com/office/drawing/2016/5/11/chartex" xmlns:cx6="http://schemas.microsoft.com/office/drawing/2016/5/12/chartex" xmlns:cx7="http://schemas.microsoft.com/office/drawing/2016/5/13/chartex" xmlns:cx8="http://schemas.microsoft.com/office/drawing/2016/5/14/chartex" xmlns:mc="http://schemas.openxmlformats.org/markup-compatibility/2006" xmlns:aink="http://schemas.microsoft.com/office/drawing/2016/ink" xmlns:am3d="http://schemas.microsoft.com/office/drawing/2017/model3d" xmlns:o="urn:schemas-microsoft-com:office:office" xmlns:r="http://schemas.openxmlformats.org/officeDocument/2006/relationships" xmlns:m="http://schemas.openxmlformats.org/officeDocument/2006/math" xmlns:v="urn:schemas-microsoft-com:vml" xmlns:wp14="http://schemas.microsoft.com/office/word/2010/wordprocessingDrawing" xmlns:wp="http://schemas.openxmlformats.org/drawingml/2006/wordprocessingDrawing" xmlns:w10="urn:schemas-microsoft-com:office:word" xmlns:w="http://schemas.openxmlformats.org/wordprocessingml/2006/main" xmlns:w14="http://schemas.microsoft.com/office/word/2010/wordml" xmlns:w15="http://schemas.microsoft.com/office/word/2012/wordml" xmlns:w16cid="http://schemas.microsoft.com/office/word/2016/wordml/cid" xmlns:w16se="http://schemas.microsoft.com/office/word/2015/wordml/symex" xmlns:wpg="http://schemas.microsoft.com/office/word/2010/wordprocessingGroup" xmlns:wpi="http://schemas.microsoft.com/office/word/2010/wordprocessingInk" xmlns:wne="http://schemas.microsoft.com/office/word/2006/wordml" xmlns:wps="http://schemas.microsoft.com/office/word/2010/wordprocessingShape" mc:Ignorable="w14 w15 w16se w16cid wp14">
   <w:body>
+    <w:bookmarkStart w:id="0" w:name="_GoBack" w:displacedByCustomXml="next"/>
+    <w:bookmarkEnd w:id="0" w:displacedByCustomXml="next"/>
     <w:sdt>
       <w:sdtPr>
         <w:id w:val="2013727489"/>
@@ -1599,6 +1601,7 @@
         <w:rPr>
           <w:b/>
           <w:bCs/>
+          <w:noProof/>
           <w:sz w:val="28"/>
           <w:szCs w:val="28"/>
         </w:rPr>
@@ -1667,6 +1670,7 @@
       </w:pPr>
       <w:r>
         <w:rPr>
+          <w:noProof/>
           <w:sz w:val="28"/>
           <w:szCs w:val="28"/>
           <w:lang w:bidi="fa-IR"/>
@@ -1978,6 +1982,9 @@
         </w:rPr>
       </w:pPr>
       <w:r>
+        <w:rPr>
+          <w:noProof/>
+        </w:rPr>
         <w:drawing>
           <wp:anchor distT="0" distB="0" distL="114300" distR="114300" simplePos="0" relativeHeight="251663360" behindDoc="1" locked="0" layoutInCell="1" allowOverlap="1" wp14:anchorId="5D9CCE97" wp14:editId="5BC1C8BC">
             <wp:simplePos x="0" y="0"/>
@@ -2337,7 +2344,6 @@
           <w:szCs w:val="40"/>
         </w:rPr>
       </w:pPr>
-      <w:bookmarkStart w:id="0" w:name="_GoBack"/>
       <w:r>
         <w:rPr>
           <w:b/>
@@ -2372,11 +2378,12 @@
       </w:pPr>
       <w:r>
         <w:rPr>
+          <w:noProof/>
           <w:sz w:val="28"/>
           <w:szCs w:val="28"/>
         </w:rPr>
         <w:drawing>
-          <wp:anchor distT="0" distB="0" distL="114300" distR="114300" simplePos="0" relativeHeight="251665408" behindDoc="1" locked="0" layoutInCell="1" allowOverlap="1" wp14:anchorId="6D2BB948" wp14:editId="253B52CC">
+          <wp:anchor distT="0" distB="0" distL="114300" distR="114300" simplePos="0" relativeHeight="251665408" behindDoc="1" locked="0" layoutInCell="1" allowOverlap="1" wp14:anchorId="6D2BB948" wp14:editId="0018E638">
             <wp:simplePos x="0" y="0"/>
             <wp:positionH relativeFrom="column">
               <wp:posOffset>4253230</wp:posOffset>
@@ -2458,26 +2465,26 @@
           <w:szCs w:val="28"/>
         </w:rPr>
         <w:drawing>
-          <wp:anchor distT="0" distB="0" distL="114300" distR="114300" simplePos="0" relativeHeight="251666432" behindDoc="1" locked="0" layoutInCell="1" allowOverlap="1" wp14:anchorId="5CAA6C60" wp14:editId="03487D93">
+          <wp:anchor distT="0" distB="0" distL="114300" distR="114300" simplePos="0" relativeHeight="251668480" behindDoc="1" locked="0" layoutInCell="1" allowOverlap="1" wp14:anchorId="03E452EC" wp14:editId="14AFC103">
             <wp:simplePos x="0" y="0"/>
-            <wp:positionH relativeFrom="column">
-              <wp:posOffset>4329430</wp:posOffset>
+            <wp:positionH relativeFrom="margin">
+              <wp:posOffset>4171315</wp:posOffset>
             </wp:positionH>
             <wp:positionV relativeFrom="paragraph">
-              <wp:posOffset>1378585</wp:posOffset>
+              <wp:posOffset>1496060</wp:posOffset>
             </wp:positionV>
-            <wp:extent cx="2114550" cy="2628900"/>
-            <wp:effectExtent l="0" t="0" r="0" b="0"/>
+            <wp:extent cx="2263775" cy="3742055"/>
+            <wp:effectExtent l="0" t="0" r="3175" b="0"/>
             <wp:wrapTight wrapText="bothSides">
               <wp:wrapPolygon edited="0">
                 <wp:start x="0" y="0"/>
-                <wp:lineTo x="0" y="21443"/>
-                <wp:lineTo x="21405" y="21443"/>
-                <wp:lineTo x="21405" y="0"/>
+                <wp:lineTo x="0" y="21442"/>
+                <wp:lineTo x="21449" y="21442"/>
+                <wp:lineTo x="21449" y="0"/>
                 <wp:lineTo x="0" y="0"/>
               </wp:wrapPolygon>
             </wp:wrapTight>
-            <wp:docPr id="5" name="Picture 5"/>
+            <wp:docPr id="3" name="Picture 3"/>
             <wp:cNvGraphicFramePr>
               <a:graphicFrameLocks xmlns:a="http://schemas.openxmlformats.org/drawingml/2006/main" noChangeAspect="1"/>
             </wp:cNvGraphicFramePr>
@@ -2503,7 +2510,7 @@
                   <pic:spPr>
                     <a:xfrm>
                       <a:off x="0" y="0"/>
-                      <a:ext cx="2114550" cy="2628900"/>
+                      <a:ext cx="2263775" cy="3742055"/>
                     </a:xfrm>
                     <a:prstGeom prst="rect">
                       <a:avLst/>
@@ -2540,35 +2547,7 @@
           <w:sz w:val="28"/>
           <w:szCs w:val="28"/>
         </w:rPr>
-        <w:t xml:space="preserve"> i</w:t>
-      </w:r>
-      <w:r>
-        <w:rPr>
-          <w:sz w:val="28"/>
-          <w:szCs w:val="28"/>
-        </w:rPr>
-        <w:t xml:space="preserve">nstead of placing calculation logic in each connective </w:t>
-      </w:r>
-      <w:r>
-        <w:rPr>
-          <w:sz w:val="28"/>
-          <w:szCs w:val="28"/>
-        </w:rPr>
-        <w:t>class</w:t>
-      </w:r>
-      <w:r>
-        <w:rPr>
-          <w:sz w:val="28"/>
-          <w:szCs w:val="28"/>
-        </w:rPr>
-        <w:t>, we extract th</w:t>
-      </w:r>
-      <w:r>
-        <w:rPr>
-          <w:sz w:val="28"/>
-          <w:szCs w:val="28"/>
-        </w:rPr>
-        <w:t xml:space="preserve">ose logics and put </w:t>
+        <w:t xml:space="preserve"> instead of placing calculation logic in each connective class, we extract those logics and put </w:t>
       </w:r>
       <w:r>
         <w:rPr>
@@ -2663,7 +2642,6 @@
           <w:szCs w:val="28"/>
         </w:rPr>
       </w:pPr>
-      <w:proofErr w:type="spellStart"/>
       <w:r>
         <w:rPr>
           <w:b/>
@@ -2671,9 +2649,16 @@
           <w:sz w:val="28"/>
           <w:szCs w:val="28"/>
         </w:rPr>
-        <w:t>TruthTable</w:t>
-      </w:r>
-      <w:proofErr w:type="spellEnd"/>
+        <w:t>TruthTable | Row | PropositionalVariables</w:t>
+      </w:r>
+    </w:p>
+    <w:p>
+      <w:pPr>
+        <w:rPr>
+          <w:sz w:val="28"/>
+          <w:szCs w:val="28"/>
+        </w:rPr>
+      </w:pPr>
       <w:r>
         <w:rPr>
           <w:b/>
@@ -2681,9 +2666,8 @@
           <w:sz w:val="28"/>
           <w:szCs w:val="28"/>
         </w:rPr>
-        <w:t xml:space="preserve"> | Row | </w:t>
-      </w:r>
-      <w:proofErr w:type="spellStart"/>
+        <w:t>Truth</w:t>
+      </w:r>
       <w:r>
         <w:rPr>
           <w:b/>
@@ -2691,51 +2675,44 @@
           <w:sz w:val="28"/>
           <w:szCs w:val="28"/>
         </w:rPr>
-        <w:t>PropositionalVariables</w:t>
-      </w:r>
-      <w:proofErr w:type="spellEnd"/>
-    </w:p>
-    <w:p>
-      <w:pPr>
-        <w:rPr>
-          <w:sz w:val="28"/>
-          <w:szCs w:val="28"/>
-        </w:rPr>
-      </w:pPr>
-      <w:r>
-        <w:rPr>
-          <w:sz w:val="28"/>
-          <w:szCs w:val="28"/>
-        </w:rPr>
-        <w:t xml:space="preserve">Truth table is being created such that it will have an fixed sized of rows as array </w:t>
-      </w:r>
-      <w:r>
-        <w:rPr>
-          <w:sz w:val="28"/>
-          <w:szCs w:val="28"/>
-        </w:rPr>
-        <w:t>a</w:t>
-      </w:r>
-      <w:r>
-        <w:rPr>
-          <w:sz w:val="28"/>
-          <w:szCs w:val="28"/>
-        </w:rPr>
-        <w:t>nd a</w:t>
-      </w:r>
-      <w:r>
-        <w:rPr>
-          <w:sz w:val="28"/>
-          <w:szCs w:val="28"/>
-        </w:rPr>
-        <w:t xml:space="preserve"> </w:t>
-      </w:r>
-      <w:r>
-        <w:rPr>
-          <w:sz w:val="28"/>
-          <w:szCs w:val="28"/>
-        </w:rPr>
-        <w:t xml:space="preserve">Fill </w:t>
+        <w:t>T</w:t>
+      </w:r>
+      <w:r>
+        <w:rPr>
+          <w:b/>
+          <w:bCs/>
+          <w:sz w:val="28"/>
+          <w:szCs w:val="28"/>
+        </w:rPr>
+        <w:t>able</w:t>
+      </w:r>
+      <w:r>
+        <w:rPr>
+          <w:sz w:val="28"/>
+          <w:szCs w:val="28"/>
+        </w:rPr>
+        <w:t xml:space="preserve"> class</w:t>
+      </w:r>
+      <w:r>
+        <w:rPr>
+          <w:sz w:val="28"/>
+          <w:szCs w:val="28"/>
+        </w:rPr>
+        <w:t xml:space="preserve"> is being </w:t>
+      </w:r>
+      <w:r>
+        <w:rPr>
+          <w:sz w:val="28"/>
+          <w:szCs w:val="28"/>
+        </w:rPr>
+        <w:t>designed</w:t>
+      </w:r>
+      <w:r>
+        <w:rPr>
+          <w:sz w:val="28"/>
+          <w:szCs w:val="28"/>
+        </w:rPr>
+        <w:t xml:space="preserve"> such that it will have an fixed sized of rows as array and a Fill </w:t>
       </w:r>
       <w:proofErr w:type="gramStart"/>
       <w:r>
@@ -2743,14 +2720,7 @@
           <w:sz w:val="28"/>
           <w:szCs w:val="28"/>
         </w:rPr>
-        <w:t>Rows</w:t>
-      </w:r>
-      <w:r>
-        <w:rPr>
-          <w:sz w:val="28"/>
-          <w:szCs w:val="28"/>
-        </w:rPr>
-        <w:t>(</w:t>
+        <w:t>Rows(</w:t>
       </w:r>
       <w:proofErr w:type="gramEnd"/>
       <w:r>
@@ -2758,45 +2728,47 @@
           <w:sz w:val="28"/>
           <w:szCs w:val="28"/>
         </w:rPr>
-        <w:t xml:space="preserve">) method which contains the algorithm of filling truth table row dynamically </w:t>
-      </w:r>
-      <w:r>
-        <w:rPr>
-          <w:sz w:val="28"/>
-          <w:szCs w:val="28"/>
-        </w:rPr>
-        <w:t xml:space="preserve">both based the number of distinct propositions variables within abstract proposition. </w:t>
-      </w:r>
-    </w:p>
-    <w:p>
-      <w:pPr>
-        <w:rPr>
-          <w:sz w:val="28"/>
-          <w:szCs w:val="28"/>
-        </w:rPr>
-      </w:pPr>
-      <w:r>
-        <w:rPr>
+        <w:t xml:space="preserve">) method which contains the algorithm of filling truth table row dynamically both based the number of distinct propositions variables within abstract proposition. </w:t>
+      </w:r>
+    </w:p>
+    <w:p>
+      <w:pPr>
+        <w:rPr>
+          <w:sz w:val="28"/>
+          <w:szCs w:val="28"/>
+        </w:rPr>
+      </w:pPr>
+    </w:p>
+    <w:p>
+      <w:pPr>
+        <w:rPr>
+          <w:sz w:val="28"/>
+          <w:szCs w:val="28"/>
+        </w:rPr>
+      </w:pPr>
+      <w:r>
+        <w:rPr>
+          <w:noProof/>
           <w:sz w:val="28"/>
           <w:szCs w:val="28"/>
         </w:rPr>
         <w:drawing>
-          <wp:anchor distT="0" distB="0" distL="114300" distR="114300" simplePos="0" relativeHeight="251667456" behindDoc="1" locked="0" layoutInCell="1" allowOverlap="1" wp14:anchorId="46289513" wp14:editId="11D8FEB7">
+          <wp:anchor distT="0" distB="0" distL="114300" distR="114300" simplePos="0" relativeHeight="251667456" behindDoc="1" locked="0" layoutInCell="1" allowOverlap="1" wp14:anchorId="46289513" wp14:editId="6FBFC9CB">
             <wp:simplePos x="0" y="0"/>
             <wp:positionH relativeFrom="column">
-              <wp:posOffset>4328795</wp:posOffset>
+              <wp:posOffset>4171285</wp:posOffset>
             </wp:positionH>
             <wp:positionV relativeFrom="paragraph">
-              <wp:posOffset>127635</wp:posOffset>
+              <wp:posOffset>1139515</wp:posOffset>
             </wp:positionV>
-            <wp:extent cx="2105025" cy="2145030"/>
-            <wp:effectExtent l="0" t="0" r="9525" b="7620"/>
+            <wp:extent cx="2331720" cy="2264410"/>
+            <wp:effectExtent l="0" t="0" r="0" b="2540"/>
             <wp:wrapTight wrapText="bothSides">
               <wp:wrapPolygon edited="0">
                 <wp:start x="0" y="0"/>
-                <wp:lineTo x="0" y="21485"/>
-                <wp:lineTo x="21502" y="21485"/>
-                <wp:lineTo x="21502" y="0"/>
+                <wp:lineTo x="0" y="21443"/>
+                <wp:lineTo x="21353" y="21443"/>
+                <wp:lineTo x="21353" y="0"/>
                 <wp:lineTo x="0" y="0"/>
               </wp:wrapPolygon>
             </wp:wrapTight>
@@ -2826,7 +2798,7 @@
                   <pic:spPr>
                     <a:xfrm>
                       <a:off x="0" y="0"/>
-                      <a:ext cx="2105025" cy="2145030"/>
+                      <a:ext cx="2331720" cy="2264410"/>
                     </a:xfrm>
                     <a:prstGeom prst="rect">
                       <a:avLst/>
@@ -2844,20 +2816,28 @@
           </wp:anchor>
         </w:drawing>
       </w:r>
-    </w:p>
-    <w:p>
-      <w:pPr>
-        <w:rPr>
-          <w:sz w:val="28"/>
-          <w:szCs w:val="28"/>
-        </w:rPr>
-      </w:pPr>
-      <w:r>
-        <w:rPr>
-          <w:sz w:val="28"/>
-          <w:szCs w:val="28"/>
-        </w:rPr>
-        <w:t xml:space="preserve">In designing Row class, </w:t>
+      <w:r>
+        <w:rPr>
+          <w:sz w:val="28"/>
+          <w:szCs w:val="28"/>
+        </w:rPr>
+        <w:t xml:space="preserve">In designing </w:t>
+      </w:r>
+      <w:r>
+        <w:rPr>
+          <w:b/>
+          <w:bCs/>
+          <w:sz w:val="28"/>
+          <w:szCs w:val="28"/>
+        </w:rPr>
+        <w:t>Row</w:t>
+      </w:r>
+      <w:r>
+        <w:rPr>
+          <w:sz w:val="28"/>
+          <w:szCs w:val="28"/>
+        </w:rPr>
+        <w:t xml:space="preserve"> class, </w:t>
       </w:r>
       <w:r>
         <w:rPr>
@@ -2894,29 +2874,35 @@
       </w:pPr>
       <w:r>
         <w:rPr>
-          <w:sz w:val="28"/>
-          <w:szCs w:val="28"/>
-        </w:rPr>
-        <w:t xml:space="preserve">PropositionVariables class also represent a data structure to preserve a list of all proposition variables within a truth table and some method to return a specific propositional variable or list of distinct Propositional variables. It also </w:t>
-      </w:r>
-      <w:proofErr w:type="gramStart"/>
-      <w:r>
-        <w:rPr>
-          <w:sz w:val="28"/>
-          <w:szCs w:val="28"/>
-        </w:rPr>
-        <w:t>take</w:t>
-      </w:r>
-      <w:proofErr w:type="gramEnd"/>
-      <w:r>
-        <w:rPr>
-          <w:sz w:val="28"/>
-          <w:szCs w:val="28"/>
-        </w:rPr>
-        <w:t xml:space="preserve"> care of changing the value of all same-symbol propositional variables.</w:t>
-      </w:r>
-    </w:p>
-    <w:bookmarkEnd w:id="0"/>
+          <w:b/>
+          <w:bCs/>
+          <w:sz w:val="28"/>
+          <w:szCs w:val="28"/>
+        </w:rPr>
+        <w:t>PropositionVariables</w:t>
+      </w:r>
+      <w:r>
+        <w:rPr>
+          <w:sz w:val="28"/>
+          <w:szCs w:val="28"/>
+        </w:rPr>
+        <w:t xml:space="preserve"> class also represent a data structure to preserve a list of all proposition variables within a truth table and some method to return a specific propositional variable or list of distinct Propositional variables. It also </w:t>
+      </w:r>
+      <w:r>
+        <w:rPr>
+          <w:sz w:val="28"/>
+          <w:szCs w:val="28"/>
+        </w:rPr>
+        <w:t>responsible for</w:t>
+      </w:r>
+      <w:r>
+        <w:rPr>
+          <w:sz w:val="28"/>
+          <w:szCs w:val="28"/>
+        </w:rPr>
+        <w:t xml:space="preserve"> changing the value of all same-symbol propositional variables.</w:t>
+      </w:r>
+    </w:p>
     <w:p>
       <w:pPr>
         <w:rPr>
@@ -2945,24 +2931,85 @@
       <w:pPr>
         <w:pStyle w:val="Heading1"/>
         <w:rPr>
+          <w:b/>
           <w:bCs/>
-        </w:rPr>
-      </w:pPr>
-      <w:r>
-        <w:t xml:space="preserve">Assignment </w:t>
-      </w:r>
-      <w:r>
-        <w:t>3</w:t>
+          <w:sz w:val="40"/>
+          <w:szCs w:val="40"/>
+        </w:rPr>
+      </w:pPr>
+      <w:r>
+        <w:rPr>
+          <w:b/>
+          <w:bCs/>
+          <w:sz w:val="40"/>
+          <w:szCs w:val="40"/>
+        </w:rPr>
+        <w:t>Assignment 3</w:t>
+      </w:r>
+      <w:r>
+        <w:rPr>
+          <w:b/>
+          <w:bCs/>
+          <w:sz w:val="40"/>
+          <w:szCs w:val="40"/>
+        </w:rPr>
+        <w:t xml:space="preserve"> &amp; 4</w:t>
+      </w:r>
+      <w:r>
+        <w:rPr>
+          <w:b/>
+          <w:bCs/>
+          <w:sz w:val="40"/>
+          <w:szCs w:val="40"/>
+        </w:rPr>
+        <w:t>: Simplify</w:t>
+      </w:r>
+      <w:r>
+        <w:rPr>
+          <w:b/>
+          <w:bCs/>
+          <w:sz w:val="40"/>
+          <w:szCs w:val="40"/>
+        </w:rPr>
+        <w:t xml:space="preserve"> + Normalize</w:t>
+      </w:r>
+    </w:p>
+    <w:p>
+      <w:pPr>
+        <w:pStyle w:val="ListParagraph"/>
+        <w:numPr>
+          <w:ilvl w:val="0"/>
+          <w:numId w:val="10"/>
+        </w:numPr>
+        <w:rPr>
+          <w:lang w:val="en-GB"/>
+        </w:rPr>
+      </w:pPr>
+    </w:p>
+    <w:p>
+      <w:pPr>
+        <w:pStyle w:val="Heading1"/>
+        <w:rPr>
+          <w:bCs/>
+        </w:rPr>
+      </w:pPr>
+      <w:r>
+        <w:t>Assi</w:t>
+      </w:r>
+      <w:r>
+        <w:t>gnment 5</w:t>
       </w:r>
       <w:r>
         <w:t xml:space="preserve">: </w:t>
       </w:r>
+      <w:proofErr w:type="spellStart"/>
       <w:r>
         <w:rPr>
           <w:bCs/>
         </w:rPr>
-        <w:t>Simplify</w:t>
-      </w:r>
+        <w:t>Nandify</w:t>
+      </w:r>
+      <w:proofErr w:type="spellEnd"/>
     </w:p>
     <w:p>
       <w:r>
@@ -3171,463 +3218,6 @@
     <w:p>
       <w:pPr>
         <w:pStyle w:val="Heading1"/>
-        <w:rPr>
-          <w:bCs/>
-        </w:rPr>
-      </w:pPr>
-      <w:r>
-        <w:t>Assi</w:t>
-      </w:r>
-      <w:r>
-        <w:t>gnment 4</w:t>
-      </w:r>
-      <w:r>
-        <w:t xml:space="preserve">: </w:t>
-      </w:r>
-      <w:r>
-        <w:rPr>
-          <w:bCs/>
-        </w:rPr>
-        <w:t>Normalize</w:t>
-      </w:r>
-    </w:p>
-    <w:p>
-      <w:r>
-        <w:rPr>
-          <w:highlight w:val="yellow"/>
-        </w:rPr>
-        <w:t>&lt;PROVIDE YOUR ANSWERS HERE&gt;</w:t>
-      </w:r>
-    </w:p>
-    <w:p>
-      <w:pPr>
-        <w:rPr>
-          <w:highlight w:val="yellow"/>
-        </w:rPr>
-      </w:pPr>
-      <w:r>
-        <w:rPr>
-          <w:highlight w:val="yellow"/>
-        </w:rPr>
-        <w:t>General notes:</w:t>
-      </w:r>
-    </w:p>
-    <w:p>
-      <w:pPr>
-        <w:pStyle w:val="ListParagraph"/>
-        <w:numPr>
-          <w:ilvl w:val="0"/>
-          <w:numId w:val="1"/>
-        </w:numPr>
-        <w:rPr>
-          <w:highlight w:val="yellow"/>
-          <w:lang w:val="en-GB"/>
-        </w:rPr>
-      </w:pPr>
-      <w:r>
-        <w:rPr>
-          <w:highlight w:val="yellow"/>
-          <w:lang w:val="en-GB"/>
-        </w:rPr>
-        <w:t>Describe your approach, detail upon challenges, what were your struggles, how you came across them.</w:t>
-      </w:r>
-    </w:p>
-    <w:p>
-      <w:pPr>
-        <w:pStyle w:val="ListParagraph"/>
-        <w:numPr>
-          <w:ilvl w:val="0"/>
-          <w:numId w:val="1"/>
-        </w:numPr>
-        <w:rPr>
-          <w:highlight w:val="yellow"/>
-          <w:lang w:val="en-GB"/>
-        </w:rPr>
-      </w:pPr>
-      <w:r>
-        <w:rPr>
-          <w:highlight w:val="yellow"/>
-          <w:lang w:val="en-GB"/>
-        </w:rPr>
-        <w:t>If you did not manage to implement, also mention all your attempts and why your solution could not be implemented.</w:t>
-      </w:r>
-    </w:p>
-    <w:p>
-      <w:pPr>
-        <w:pStyle w:val="ListParagraph"/>
-        <w:numPr>
-          <w:ilvl w:val="0"/>
-          <w:numId w:val="1"/>
-        </w:numPr>
-        <w:rPr>
-          <w:highlight w:val="yellow"/>
-          <w:lang w:val="en-GB"/>
-        </w:rPr>
-      </w:pPr>
-      <w:r>
-        <w:rPr>
-          <w:highlight w:val="yellow"/>
-          <w:lang w:val="en-GB"/>
-        </w:rPr>
-        <w:t>Describe (in existent) additional feature or smart computations that I might miss while assessing your code.</w:t>
-      </w:r>
-    </w:p>
-    <w:p>
-      <w:pPr>
-        <w:pStyle w:val="ListParagraph"/>
-        <w:numPr>
-          <w:ilvl w:val="0"/>
-          <w:numId w:val="1"/>
-        </w:numPr>
-        <w:rPr>
-          <w:highlight w:val="yellow"/>
-          <w:lang w:val="en-GB"/>
-        </w:rPr>
-      </w:pPr>
-      <w:r>
-        <w:rPr>
-          <w:highlight w:val="yellow"/>
-          <w:lang w:val="en-GB"/>
-        </w:rPr>
-        <w:t xml:space="preserve">All team work (2+ students) must be mentioned; </w:t>
-      </w:r>
-      <w:proofErr w:type="spellStart"/>
-      <w:r>
-        <w:rPr>
-          <w:highlight w:val="yellow"/>
-          <w:lang w:val="en-GB"/>
-        </w:rPr>
-        <w:t>e.i.</w:t>
-      </w:r>
-      <w:proofErr w:type="spellEnd"/>
-      <w:r>
-        <w:rPr>
-          <w:highlight w:val="yellow"/>
-          <w:lang w:val="en-GB"/>
-        </w:rPr>
-        <w:t xml:space="preserve">: In class </w:t>
-      </w:r>
-      <w:proofErr w:type="spellStart"/>
-      <w:r>
-        <w:rPr>
-          <w:b/>
-          <w:highlight w:val="yellow"/>
-          <w:lang w:val="en-GB"/>
-        </w:rPr>
-        <w:t>Tree.cs</w:t>
-      </w:r>
-      <w:proofErr w:type="spellEnd"/>
-      <w:r>
-        <w:rPr>
-          <w:highlight w:val="yellow"/>
-          <w:lang w:val="en-GB"/>
-        </w:rPr>
-        <w:t xml:space="preserve"> from </w:t>
-      </w:r>
-      <w:r>
-        <w:rPr>
-          <w:b/>
-          <w:highlight w:val="yellow"/>
-          <w:lang w:val="en-GB"/>
-        </w:rPr>
-        <w:t>line 15-55</w:t>
-      </w:r>
-      <w:r>
-        <w:rPr>
-          <w:highlight w:val="yellow"/>
-          <w:lang w:val="en-GB"/>
-        </w:rPr>
-        <w:t xml:space="preserve"> is code developed together with partner </w:t>
-      </w:r>
-      <w:r>
-        <w:rPr>
-          <w:b/>
-          <w:highlight w:val="yellow"/>
-          <w:lang w:val="en-GB"/>
-        </w:rPr>
-        <w:t>X (</w:t>
-      </w:r>
-      <w:proofErr w:type="spellStart"/>
-      <w:proofErr w:type="gramStart"/>
-      <w:r>
-        <w:rPr>
-          <w:b/>
-          <w:highlight w:val="yellow"/>
-          <w:lang w:val="en-GB"/>
-        </w:rPr>
-        <w:t>PCN:xxxxxx</w:t>
-      </w:r>
-      <w:proofErr w:type="spellEnd"/>
-      <w:proofErr w:type="gramEnd"/>
-      <w:r>
-        <w:rPr>
-          <w:b/>
-          <w:highlight w:val="yellow"/>
-          <w:lang w:val="en-GB"/>
-        </w:rPr>
-        <w:t>)</w:t>
-      </w:r>
-      <w:r>
-        <w:rPr>
-          <w:highlight w:val="yellow"/>
-          <w:lang w:val="en-GB"/>
-        </w:rPr>
-        <w:t xml:space="preserve">. </w:t>
-      </w:r>
-    </w:p>
-    <w:p>
-      <w:pPr>
-        <w:pStyle w:val="ListParagraph"/>
-        <w:numPr>
-          <w:ilvl w:val="0"/>
-          <w:numId w:val="1"/>
-        </w:numPr>
-        <w:rPr>
-          <w:highlight w:val="yellow"/>
-          <w:lang w:val="en-GB"/>
-        </w:rPr>
-      </w:pPr>
-      <w:r>
-        <w:rPr>
-          <w:highlight w:val="yellow"/>
-          <w:lang w:val="en-GB"/>
-        </w:rPr>
-        <w:t>IMPORTNAT: Please be sure to mention all lines of code you worked together with another fellow student, otherwise plagiarism might be detected in your code and you will be sent to the examination board.</w:t>
-      </w:r>
-    </w:p>
-    <w:p>
-      <w:pPr>
-        <w:pStyle w:val="Heading1"/>
-        <w:rPr>
-          <w:bCs/>
-        </w:rPr>
-      </w:pPr>
-      <w:r>
-        <w:t>Assi</w:t>
-      </w:r>
-      <w:r>
-        <w:t>gnment 5</w:t>
-      </w:r>
-      <w:r>
-        <w:t xml:space="preserve">: </w:t>
-      </w:r>
-      <w:proofErr w:type="spellStart"/>
-      <w:r>
-        <w:rPr>
-          <w:bCs/>
-        </w:rPr>
-        <w:t>Nandify</w:t>
-      </w:r>
-      <w:proofErr w:type="spellEnd"/>
-    </w:p>
-    <w:p>
-      <w:r>
-        <w:rPr>
-          <w:highlight w:val="yellow"/>
-        </w:rPr>
-        <w:t>&lt;PROVIDE YOUR ANSWERS HERE&gt;</w:t>
-      </w:r>
-    </w:p>
-    <w:p>
-      <w:pPr>
-        <w:rPr>
-          <w:highlight w:val="yellow"/>
-        </w:rPr>
-      </w:pPr>
-      <w:r>
-        <w:rPr>
-          <w:highlight w:val="yellow"/>
-        </w:rPr>
-        <w:t>General notes:</w:t>
-      </w:r>
-    </w:p>
-    <w:p>
-      <w:pPr>
-        <w:pStyle w:val="ListParagraph"/>
-        <w:numPr>
-          <w:ilvl w:val="0"/>
-          <w:numId w:val="1"/>
-        </w:numPr>
-        <w:rPr>
-          <w:highlight w:val="yellow"/>
-          <w:lang w:val="en-GB"/>
-        </w:rPr>
-      </w:pPr>
-      <w:r>
-        <w:rPr>
-          <w:highlight w:val="yellow"/>
-          <w:lang w:val="en-GB"/>
-        </w:rPr>
-        <w:t>Describe your approach, detail upon challenges, what were your struggles, how you came across them.</w:t>
-      </w:r>
-    </w:p>
-    <w:p>
-      <w:pPr>
-        <w:pStyle w:val="ListParagraph"/>
-        <w:numPr>
-          <w:ilvl w:val="0"/>
-          <w:numId w:val="1"/>
-        </w:numPr>
-        <w:rPr>
-          <w:highlight w:val="yellow"/>
-          <w:lang w:val="en-GB"/>
-        </w:rPr>
-      </w:pPr>
-      <w:r>
-        <w:rPr>
-          <w:highlight w:val="yellow"/>
-          <w:lang w:val="en-GB"/>
-        </w:rPr>
-        <w:t>If you did not manage to implement, also mention all your attempts and why your solution could not be implemented.</w:t>
-      </w:r>
-    </w:p>
-    <w:p>
-      <w:pPr>
-        <w:pStyle w:val="ListParagraph"/>
-        <w:numPr>
-          <w:ilvl w:val="0"/>
-          <w:numId w:val="1"/>
-        </w:numPr>
-        <w:rPr>
-          <w:highlight w:val="yellow"/>
-          <w:lang w:val="en-GB"/>
-        </w:rPr>
-      </w:pPr>
-      <w:r>
-        <w:rPr>
-          <w:highlight w:val="yellow"/>
-          <w:lang w:val="en-GB"/>
-        </w:rPr>
-        <w:t>Describe (in existent) additional feature or smart computations that I might miss while assessing your code.</w:t>
-      </w:r>
-    </w:p>
-    <w:p>
-      <w:pPr>
-        <w:pStyle w:val="ListParagraph"/>
-        <w:numPr>
-          <w:ilvl w:val="0"/>
-          <w:numId w:val="1"/>
-        </w:numPr>
-        <w:rPr>
-          <w:highlight w:val="yellow"/>
-          <w:lang w:val="en-GB"/>
-        </w:rPr>
-      </w:pPr>
-      <w:r>
-        <w:rPr>
-          <w:highlight w:val="yellow"/>
-          <w:lang w:val="en-GB"/>
-        </w:rPr>
-        <w:t xml:space="preserve">All team work (2+ students) must be mentioned; </w:t>
-      </w:r>
-      <w:proofErr w:type="spellStart"/>
-      <w:r>
-        <w:rPr>
-          <w:highlight w:val="yellow"/>
-          <w:lang w:val="en-GB"/>
-        </w:rPr>
-        <w:t>e.i.</w:t>
-      </w:r>
-      <w:proofErr w:type="spellEnd"/>
-      <w:r>
-        <w:rPr>
-          <w:highlight w:val="yellow"/>
-          <w:lang w:val="en-GB"/>
-        </w:rPr>
-        <w:t xml:space="preserve">: In class </w:t>
-      </w:r>
-      <w:proofErr w:type="spellStart"/>
-      <w:r>
-        <w:rPr>
-          <w:b/>
-          <w:highlight w:val="yellow"/>
-          <w:lang w:val="en-GB"/>
-        </w:rPr>
-        <w:t>Tree.cs</w:t>
-      </w:r>
-      <w:proofErr w:type="spellEnd"/>
-      <w:r>
-        <w:rPr>
-          <w:highlight w:val="yellow"/>
-          <w:lang w:val="en-GB"/>
-        </w:rPr>
-        <w:t xml:space="preserve"> from </w:t>
-      </w:r>
-      <w:r>
-        <w:rPr>
-          <w:b/>
-          <w:highlight w:val="yellow"/>
-          <w:lang w:val="en-GB"/>
-        </w:rPr>
-        <w:t>line 15-55</w:t>
-      </w:r>
-      <w:r>
-        <w:rPr>
-          <w:highlight w:val="yellow"/>
-          <w:lang w:val="en-GB"/>
-        </w:rPr>
-        <w:t xml:space="preserve"> is code developed together with partner </w:t>
-      </w:r>
-      <w:r>
-        <w:rPr>
-          <w:b/>
-          <w:highlight w:val="yellow"/>
-          <w:lang w:val="en-GB"/>
-        </w:rPr>
-        <w:t>X (</w:t>
-      </w:r>
-      <w:proofErr w:type="spellStart"/>
-      <w:proofErr w:type="gramStart"/>
-      <w:r>
-        <w:rPr>
-          <w:b/>
-          <w:highlight w:val="yellow"/>
-          <w:lang w:val="en-GB"/>
-        </w:rPr>
-        <w:t>PCN:xxxxxx</w:t>
-      </w:r>
-      <w:proofErr w:type="spellEnd"/>
-      <w:proofErr w:type="gramEnd"/>
-      <w:r>
-        <w:rPr>
-          <w:b/>
-          <w:highlight w:val="yellow"/>
-          <w:lang w:val="en-GB"/>
-        </w:rPr>
-        <w:t>)</w:t>
-      </w:r>
-      <w:r>
-        <w:rPr>
-          <w:highlight w:val="yellow"/>
-          <w:lang w:val="en-GB"/>
-        </w:rPr>
-        <w:t xml:space="preserve">. </w:t>
-      </w:r>
-    </w:p>
-    <w:p>
-      <w:pPr>
-        <w:pStyle w:val="ListParagraph"/>
-        <w:numPr>
-          <w:ilvl w:val="0"/>
-          <w:numId w:val="1"/>
-        </w:numPr>
-        <w:rPr>
-          <w:highlight w:val="yellow"/>
-          <w:lang w:val="en-GB"/>
-        </w:rPr>
-      </w:pPr>
-      <w:r>
-        <w:rPr>
-          <w:highlight w:val="yellow"/>
-          <w:lang w:val="en-GB"/>
-        </w:rPr>
-        <w:lastRenderedPageBreak/>
-        <w:t>IMPORTNAT: Please be sure to mention all lines of code you worked together with another fellow student, otherwise plagiarism might be detected in your code and you will be sent to the examination board.</w:t>
-      </w:r>
-    </w:p>
-    <w:p>
-      <w:pPr>
-        <w:pStyle w:val="Heading1"/>
       </w:pPr>
       <w:r>
         <w:t>Software design</w:t>
@@ -3909,6 +3499,7 @@
         <w:pStyle w:val="Heading1"/>
       </w:pPr>
       <w:r>
+        <w:lastRenderedPageBreak/>
         <w:t>Testing</w:t>
       </w:r>
     </w:p>
@@ -4420,6 +4011,95 @@
     </w:lvl>
   </w:abstractNum>
   <w:abstractNum w:abstractNumId="1" w15:restartNumberingAfterBreak="0">
+    <w:nsid w:val="1C3B2BBA"/>
+    <w:multiLevelType w:val="hybridMultilevel"/>
+    <w:tmpl w:val="90C2EE94"/>
+    <w:lvl w:ilvl="0" w:tplc="449C6B94">
+      <w:start w:val="1"/>
+      <w:numFmt w:val="decimal"/>
+      <w:lvlText w:val="%1-"/>
+      <w:lvlJc w:val="left"/>
+      <w:pPr>
+        <w:ind w:left="360" w:hanging="360"/>
+      </w:pPr>
+      <w:rPr>
+        <w:rFonts w:hint="default"/>
+      </w:rPr>
+    </w:lvl>
+    <w:lvl w:ilvl="1" w:tplc="04090019" w:tentative="1">
+      <w:start w:val="1"/>
+      <w:numFmt w:val="lowerLetter"/>
+      <w:lvlText w:val="%2."/>
+      <w:lvlJc w:val="left"/>
+      <w:pPr>
+        <w:ind w:left="1080" w:hanging="360"/>
+      </w:pPr>
+    </w:lvl>
+    <w:lvl w:ilvl="2" w:tplc="0409001B" w:tentative="1">
+      <w:start w:val="1"/>
+      <w:numFmt w:val="lowerRoman"/>
+      <w:lvlText w:val="%3."/>
+      <w:lvlJc w:val="right"/>
+      <w:pPr>
+        <w:ind w:left="1800" w:hanging="180"/>
+      </w:pPr>
+    </w:lvl>
+    <w:lvl w:ilvl="3" w:tplc="0409000F" w:tentative="1">
+      <w:start w:val="1"/>
+      <w:numFmt w:val="decimal"/>
+      <w:lvlText w:val="%4."/>
+      <w:lvlJc w:val="left"/>
+      <w:pPr>
+        <w:ind w:left="2520" w:hanging="360"/>
+      </w:pPr>
+    </w:lvl>
+    <w:lvl w:ilvl="4" w:tplc="04090019" w:tentative="1">
+      <w:start w:val="1"/>
+      <w:numFmt w:val="lowerLetter"/>
+      <w:lvlText w:val="%5."/>
+      <w:lvlJc w:val="left"/>
+      <w:pPr>
+        <w:ind w:left="3240" w:hanging="360"/>
+      </w:pPr>
+    </w:lvl>
+    <w:lvl w:ilvl="5" w:tplc="0409001B" w:tentative="1">
+      <w:start w:val="1"/>
+      <w:numFmt w:val="lowerRoman"/>
+      <w:lvlText w:val="%6."/>
+      <w:lvlJc w:val="right"/>
+      <w:pPr>
+        <w:ind w:left="3960" w:hanging="180"/>
+      </w:pPr>
+    </w:lvl>
+    <w:lvl w:ilvl="6" w:tplc="0409000F" w:tentative="1">
+      <w:start w:val="1"/>
+      <w:numFmt w:val="decimal"/>
+      <w:lvlText w:val="%7."/>
+      <w:lvlJc w:val="left"/>
+      <w:pPr>
+        <w:ind w:left="4680" w:hanging="360"/>
+      </w:pPr>
+    </w:lvl>
+    <w:lvl w:ilvl="7" w:tplc="04090019" w:tentative="1">
+      <w:start w:val="1"/>
+      <w:numFmt w:val="lowerLetter"/>
+      <w:lvlText w:val="%8."/>
+      <w:lvlJc w:val="left"/>
+      <w:pPr>
+        <w:ind w:left="5400" w:hanging="360"/>
+      </w:pPr>
+    </w:lvl>
+    <w:lvl w:ilvl="8" w:tplc="0409001B" w:tentative="1">
+      <w:start w:val="1"/>
+      <w:numFmt w:val="lowerRoman"/>
+      <w:lvlText w:val="%9."/>
+      <w:lvlJc w:val="right"/>
+      <w:pPr>
+        <w:ind w:left="6120" w:hanging="180"/>
+      </w:pPr>
+    </w:lvl>
+  </w:abstractNum>
+  <w:abstractNum w:abstractNumId="2" w15:restartNumberingAfterBreak="0">
     <w:nsid w:val="2178205E"/>
     <w:multiLevelType w:val="hybridMultilevel"/>
     <w:tmpl w:val="225EBCD4"/>
@@ -4508,7 +4188,7 @@
       </w:pPr>
     </w:lvl>
   </w:abstractNum>
-  <w:abstractNum w:abstractNumId="2" w15:restartNumberingAfterBreak="0">
+  <w:abstractNum w:abstractNumId="3" w15:restartNumberingAfterBreak="0">
     <w:nsid w:val="24480A40"/>
     <w:multiLevelType w:val="hybridMultilevel"/>
     <w:tmpl w:val="00365ADE"/>
@@ -4597,7 +4277,7 @@
       </w:pPr>
     </w:lvl>
   </w:abstractNum>
-  <w:abstractNum w:abstractNumId="3" w15:restartNumberingAfterBreak="0">
+  <w:abstractNum w:abstractNumId="4" w15:restartNumberingAfterBreak="0">
     <w:nsid w:val="3DA80C2C"/>
     <w:multiLevelType w:val="hybridMultilevel"/>
     <w:tmpl w:val="4FB4FCDC"/>
@@ -4710,7 +4390,7 @@
       </w:rPr>
     </w:lvl>
   </w:abstractNum>
-  <w:abstractNum w:abstractNumId="4" w15:restartNumberingAfterBreak="0">
+  <w:abstractNum w:abstractNumId="5" w15:restartNumberingAfterBreak="0">
     <w:nsid w:val="42E34A8B"/>
     <w:multiLevelType w:val="hybridMultilevel"/>
     <w:tmpl w:val="215ACD98"/>
@@ -4799,7 +4479,7 @@
       </w:pPr>
     </w:lvl>
   </w:abstractNum>
-  <w:abstractNum w:abstractNumId="5" w15:restartNumberingAfterBreak="0">
+  <w:abstractNum w:abstractNumId="6" w15:restartNumberingAfterBreak="0">
     <w:nsid w:val="4C371000"/>
     <w:multiLevelType w:val="hybridMultilevel"/>
     <w:tmpl w:val="215E8E24"/>
@@ -4912,7 +4592,7 @@
       </w:rPr>
     </w:lvl>
   </w:abstractNum>
-  <w:abstractNum w:abstractNumId="6" w15:restartNumberingAfterBreak="0">
+  <w:abstractNum w:abstractNumId="7" w15:restartNumberingAfterBreak="0">
     <w:nsid w:val="50767D2B"/>
     <w:multiLevelType w:val="hybridMultilevel"/>
     <w:tmpl w:val="D5828B0A"/>
@@ -5001,7 +4681,7 @@
       </w:pPr>
     </w:lvl>
   </w:abstractNum>
-  <w:abstractNum w:abstractNumId="7" w15:restartNumberingAfterBreak="0">
+  <w:abstractNum w:abstractNumId="8" w15:restartNumberingAfterBreak="0">
     <w:nsid w:val="6E5760B8"/>
     <w:multiLevelType w:val="hybridMultilevel"/>
     <w:tmpl w:val="84F2AB0C"/>
@@ -5114,7 +4794,7 @@
       </w:rPr>
     </w:lvl>
   </w:abstractNum>
-  <w:abstractNum w:abstractNumId="8" w15:restartNumberingAfterBreak="0">
+  <w:abstractNum w:abstractNumId="9" w15:restartNumberingAfterBreak="0">
     <w:nsid w:val="780B1693"/>
     <w:multiLevelType w:val="hybridMultilevel"/>
     <w:tmpl w:val="948A0E3A"/>
@@ -5228,31 +4908,34 @@
     </w:lvl>
   </w:abstractNum>
   <w:num w:numId="1">
-    <w:abstractNumId w:val="7"/>
+    <w:abstractNumId w:val="8"/>
   </w:num>
   <w:num w:numId="2">
-    <w:abstractNumId w:val="5"/>
+    <w:abstractNumId w:val="6"/>
   </w:num>
   <w:num w:numId="3">
     <w:abstractNumId w:val="0"/>
   </w:num>
   <w:num w:numId="4">
-    <w:abstractNumId w:val="8"/>
+    <w:abstractNumId w:val="9"/>
   </w:num>
   <w:num w:numId="5">
+    <w:abstractNumId w:val="4"/>
+  </w:num>
+  <w:num w:numId="6">
+    <w:abstractNumId w:val="2"/>
+  </w:num>
+  <w:num w:numId="7">
     <w:abstractNumId w:val="3"/>
   </w:num>
-  <w:num w:numId="6">
-    <w:abstractNumId w:val="1"/>
-  </w:num>
-  <w:num w:numId="7">
-    <w:abstractNumId w:val="2"/>
-  </w:num>
   <w:num w:numId="8">
-    <w:abstractNumId w:val="6"/>
+    <w:abstractNumId w:val="7"/>
   </w:num>
   <w:num w:numId="9">
-    <w:abstractNumId w:val="4"/>
+    <w:abstractNumId w:val="5"/>
+  </w:num>
+  <w:num w:numId="10">
+    <w:abstractNumId w:val="1"/>
   </w:num>
 </w:numbering>
 </file>

</xml_diff>